<commit_message>
Ultimas Alterações - FIM CP2
</commit_message>
<xml_diff>
--- a/informacoes.docx
+++ b/informacoes.docx
@@ -137,25 +137,7 @@
           <w:sz w:val="28"/>
           <w:szCs w:val="28"/>
         </w:rPr>
-        <w:t xml:space="preserve">- </w:t>
-      </w:r>
-      <w:proofErr w:type="spellStart"/>
-      <w:r>
-        <w:rPr>
-          <w:rFonts w:ascii="Arial" w:hAnsi="Arial" w:cs="Arial"/>
-          <w:sz w:val="28"/>
-          <w:szCs w:val="28"/>
-        </w:rPr>
-        <w:t>Kauê</w:t>
-      </w:r>
-      <w:proofErr w:type="spellEnd"/>
-      <w:r>
-        <w:rPr>
-          <w:rFonts w:ascii="Arial" w:hAnsi="Arial" w:cs="Arial"/>
-          <w:sz w:val="28"/>
-          <w:szCs w:val="28"/>
-        </w:rPr>
-        <w:t xml:space="preserve"> Alexandre </w:t>
+        <w:t xml:space="preserve">- Kauê Alexandre </w:t>
       </w:r>
       <w:r>
         <w:rPr>
@@ -228,15 +210,7 @@
           <w:sz w:val="28"/>
           <w:szCs w:val="28"/>
         </w:rPr>
-        <w:t xml:space="preserve">- Vitor Machado </w:t>
-      </w:r>
-      <w:r>
-        <w:rPr>
-          <w:rFonts w:ascii="Arial" w:hAnsi="Arial" w:cs="Arial"/>
-          <w:sz w:val="28"/>
-          <w:szCs w:val="28"/>
-        </w:rPr>
-        <w:t xml:space="preserve"> </w:t>
+        <w:t xml:space="preserve">- Vitor Machado  </w:t>
       </w:r>
       <w:r>
         <w:rPr>
@@ -374,9 +348,8 @@
           <w:szCs w:val="28"/>
           <w:lang w:val="en-US"/>
         </w:rPr>
-        <w:t xml:space="preserve">URL </w:t>
-      </w:r>
-      <w:proofErr w:type="spellStart"/>
+        <w:t>URL GitPages:</w:t>
+      </w:r>
       <w:r>
         <w:rPr>
           <w:rFonts w:ascii="Arial" w:hAnsi="Arial" w:cs="Arial"/>
@@ -386,67 +359,66 @@
           <w:szCs w:val="28"/>
           <w:lang w:val="en-US"/>
         </w:rPr>
-        <w:t>GitPages</w:t>
-      </w:r>
-      <w:proofErr w:type="spellEnd"/>
-      <w:r>
-        <w:rPr>
-          <w:rFonts w:ascii="Arial" w:hAnsi="Arial" w:cs="Arial"/>
-          <w:b/>
-          <w:bCs/>
+        <w:t xml:space="preserve"> </w:t>
+      </w:r>
+      <w:r>
+        <w:rPr>
           <w:sz w:val="28"/>
           <w:szCs w:val="28"/>
           <w:lang w:val="en-US"/>
         </w:rPr>
-        <w:t>:</w:t>
-      </w:r>
-      <w:r>
-        <w:rPr>
-          <w:rFonts w:ascii="Arial" w:hAnsi="Arial" w:cs="Arial"/>
-          <w:b/>
-          <w:bCs/>
-          <w:sz w:val="28"/>
-          <w:szCs w:val="28"/>
+        <w:t xml:space="preserve"> https://duh0127.github.io/CP-2-RWD/</w:t>
+      </w:r>
+    </w:p>
+    <w:p>
+      <w:pPr>
+        <w:rPr>
+          <w:sz w:val="14"/>
+          <w:szCs w:val="14"/>
           <w:lang w:val="en-US"/>
         </w:rPr>
-        <w:t xml:space="preserve"> </w:t>
-      </w:r>
-      <w:r>
-        <w:rPr>
-          <w:sz w:val="28"/>
-          <w:szCs w:val="28"/>
-          <w:lang w:val="en-US"/>
-        </w:rPr>
-        <w:t xml:space="preserve"> https://duh0127.github.io/CP-2-RWD/</w:t>
-      </w:r>
-    </w:p>
-    <w:p>
-      <w:pPr>
-        <w:rPr>
-          <w:lang w:val="en-US"/>
-        </w:rPr>
-      </w:pPr>
-    </w:p>
-    <w:p>
-      <w:pPr>
-        <w:jc w:val="center"/>
-        <w:rPr>
-          <w:rFonts w:ascii="Arial" w:hAnsi="Arial" w:cs="Arial"/>
-          <w:b/>
-          <w:bCs/>
-          <w:sz w:val="32"/>
-          <w:szCs w:val="32"/>
-        </w:rPr>
-      </w:pPr>
-      <w:r>
-        <w:rPr>
-          <w:rFonts w:ascii="Arial" w:hAnsi="Arial" w:cs="Arial"/>
-          <w:b/>
-          <w:bCs/>
-          <w:sz w:val="32"/>
-          <w:szCs w:val="32"/>
-        </w:rPr>
-        <w:t>Código do INDEX:</w:t>
+      </w:pPr>
+    </w:p>
+    <w:p>
+      <w:pPr>
+        <w:jc w:val="center"/>
+        <w:rPr>
+          <w:rFonts w:ascii="Arial" w:hAnsi="Arial" w:cs="Arial"/>
+          <w:b/>
+          <w:bCs/>
+          <w:sz w:val="32"/>
+          <w:szCs w:val="32"/>
+        </w:rPr>
+      </w:pPr>
+      <w:r>
+        <w:rPr>
+          <w:rFonts w:ascii="Arial" w:hAnsi="Arial" w:cs="Arial"/>
+          <w:b/>
+          <w:bCs/>
+          <w:sz w:val="32"/>
+          <w:szCs w:val="32"/>
+        </w:rPr>
+        <w:t>Código</w:t>
+      </w:r>
+      <w:r>
+        <w:rPr>
+          <w:rFonts w:ascii="Arial" w:hAnsi="Arial" w:cs="Arial"/>
+          <w:b/>
+          <w:bCs/>
+          <w:sz w:val="32"/>
+          <w:szCs w:val="32"/>
+        </w:rPr>
+        <w:t xml:space="preserve"> HTML</w:t>
+      </w:r>
+      <w:r>
+        <w:rPr>
+          <w:rFonts w:ascii="Arial" w:hAnsi="Arial" w:cs="Arial"/>
+          <w:b/>
+          <w:bCs/>
+          <w:sz w:val="32"/>
+          <w:szCs w:val="32"/>
+        </w:rPr>
+        <w:t xml:space="preserve"> do INDEX:</w:t>
       </w:r>
     </w:p>
     <w:p>
@@ -469,9 +441,9 @@
           <w:szCs w:val="32"/>
         </w:rPr>
         <w:drawing>
-          <wp:inline distT="0" distB="0" distL="0" distR="0" wp14:anchorId="67E06C60" wp14:editId="6A0B5F69">
-            <wp:extent cx="5731510" cy="3214370"/>
-            <wp:effectExtent l="0" t="0" r="2540" b="5080"/>
+          <wp:inline distT="0" distB="0" distL="0" distR="0" wp14:anchorId="0CA526E0" wp14:editId="75CB1453">
+            <wp:extent cx="5704764" cy="3314191"/>
+            <wp:effectExtent l="0" t="0" r="0" b="635"/>
             <wp:docPr id="2" name="Imagem 2" descr="Texto&#10;&#10;Descrição gerada automaticamente"/>
             <wp:cNvGraphicFramePr>
               <a:graphicFrameLocks xmlns:a="http://schemas.openxmlformats.org/drawingml/2006/main" noChangeAspect="1"/>
@@ -492,7 +464,7 @@
                   <pic:spPr>
                     <a:xfrm>
                       <a:off x="0" y="0"/>
-                      <a:ext cx="5731510" cy="3214370"/>
+                      <a:ext cx="5718426" cy="3322128"/>
                     </a:xfrm>
                     <a:prstGeom prst="rect">
                       <a:avLst/>
@@ -521,14 +493,15 @@
           <w:rFonts w:ascii="Arial" w:hAnsi="Arial" w:cs="Arial"/>
           <w:b/>
           <w:bCs/>
+          <w:noProof/>
           <w:sz w:val="32"/>
           <w:szCs w:val="32"/>
         </w:rPr>
         <w:drawing>
-          <wp:inline distT="0" distB="0" distL="0" distR="0" wp14:anchorId="28399F7C" wp14:editId="6F526E3F">
-            <wp:extent cx="5731510" cy="3258185"/>
-            <wp:effectExtent l="0" t="0" r="2540" b="0"/>
-            <wp:docPr id="3" name="Imagem 3" descr="Texto&#10;&#10;Descrição gerada automaticamente"/>
+          <wp:inline distT="0" distB="0" distL="0" distR="0" wp14:anchorId="2DF59E94" wp14:editId="45BB7EDF">
+            <wp:extent cx="5731510" cy="3275965"/>
+            <wp:effectExtent l="0" t="0" r="2540" b="635"/>
+            <wp:docPr id="15" name="Imagem 15" descr="Texto&#10;&#10;Descrição gerada automaticamente"/>
             <wp:cNvGraphicFramePr>
               <a:graphicFrameLocks xmlns:a="http://schemas.openxmlformats.org/drawingml/2006/main" noChangeAspect="1"/>
             </wp:cNvGraphicFramePr>
@@ -536,7 +509,7 @@
               <a:graphicData uri="http://schemas.openxmlformats.org/drawingml/2006/picture">
                 <pic:pic xmlns:pic="http://schemas.openxmlformats.org/drawingml/2006/picture">
                   <pic:nvPicPr>
-                    <pic:cNvPr id="3" name="Imagem 3" descr="Texto&#10;&#10;Descrição gerada automaticamente"/>
+                    <pic:cNvPr id="15" name="Imagem 15" descr="Texto&#10;&#10;Descrição gerada automaticamente"/>
                     <pic:cNvPicPr/>
                   </pic:nvPicPr>
                   <pic:blipFill>
@@ -548,7 +521,7 @@
                   <pic:spPr>
                     <a:xfrm>
                       <a:off x="0" y="0"/>
-                      <a:ext cx="5731510" cy="3258185"/>
+                      <a:ext cx="5731510" cy="3275965"/>
                     </a:xfrm>
                     <a:prstGeom prst="rect">
                       <a:avLst/>
@@ -577,15 +550,16 @@
           <w:rFonts w:ascii="Arial" w:hAnsi="Arial" w:cs="Arial"/>
           <w:b/>
           <w:bCs/>
+          <w:noProof/>
           <w:sz w:val="32"/>
           <w:szCs w:val="32"/>
         </w:rPr>
         <w:lastRenderedPageBreak/>
         <w:drawing>
-          <wp:inline distT="0" distB="0" distL="0" distR="0" wp14:anchorId="7F5168A2" wp14:editId="08750834">
-            <wp:extent cx="5731510" cy="3267710"/>
-            <wp:effectExtent l="0" t="0" r="2540" b="8890"/>
-            <wp:docPr id="4" name="Imagem 4" descr="Texto&#10;&#10;Descrição gerada automaticamente"/>
+          <wp:inline distT="0" distB="0" distL="0" distR="0" wp14:anchorId="76435B80" wp14:editId="488062C4">
+            <wp:extent cx="5731510" cy="2232837"/>
+            <wp:effectExtent l="0" t="0" r="2540" b="0"/>
+            <wp:docPr id="16" name="Imagem 16" descr="Texto&#10;&#10;Descrição gerada automaticamente"/>
             <wp:cNvGraphicFramePr>
               <a:graphicFrameLocks xmlns:a="http://schemas.openxmlformats.org/drawingml/2006/main" noChangeAspect="1"/>
             </wp:cNvGraphicFramePr>
@@ -593,23 +567,30 @@
               <a:graphicData uri="http://schemas.openxmlformats.org/drawingml/2006/picture">
                 <pic:pic xmlns:pic="http://schemas.openxmlformats.org/drawingml/2006/picture">
                   <pic:nvPicPr>
-                    <pic:cNvPr id="4" name="Imagem 4" descr="Texto&#10;&#10;Descrição gerada automaticamente"/>
+                    <pic:cNvPr id="16" name="Imagem 16" descr="Texto&#10;&#10;Descrição gerada automaticamente"/>
                     <pic:cNvPicPr/>
                   </pic:nvPicPr>
-                  <pic:blipFill>
+                  <pic:blipFill rotWithShape="1">
                     <a:blip r:embed="rId7"/>
-                    <a:stretch>
-                      <a:fillRect/>
-                    </a:stretch>
+                    <a:srcRect b="10890"/>
+                    <a:stretch/>
                   </pic:blipFill>
-                  <pic:spPr>
+                  <pic:spPr bwMode="auto">
                     <a:xfrm>
                       <a:off x="0" y="0"/>
-                      <a:ext cx="5731510" cy="3267710"/>
+                      <a:ext cx="5731510" cy="2232837"/>
                     </a:xfrm>
                     <a:prstGeom prst="rect">
                       <a:avLst/>
                     </a:prstGeom>
+                    <a:ln>
+                      <a:noFill/>
+                    </a:ln>
+                    <a:extLst>
+                      <a:ext uri="{53640926-AAD7-44D8-BBD7-CCE9431645EC}">
+                        <a14:shadowObscured xmlns:a14="http://schemas.microsoft.com/office/drawing/2010/main"/>
+                      </a:ext>
+                    </a:extLst>
                   </pic:spPr>
                 </pic:pic>
               </a:graphicData>
@@ -629,19 +610,61 @@
           <w:szCs w:val="32"/>
         </w:rPr>
       </w:pPr>
-      <w:r>
-        <w:rPr>
-          <w:rFonts w:ascii="Arial" w:hAnsi="Arial" w:cs="Arial"/>
-          <w:b/>
-          <w:bCs/>
+    </w:p>
+    <w:p>
+      <w:pPr>
+        <w:jc w:val="center"/>
+        <w:rPr>
+          <w:rFonts w:ascii="Arial" w:hAnsi="Arial" w:cs="Arial"/>
+          <w:b/>
+          <w:bCs/>
+          <w:sz w:val="32"/>
+          <w:szCs w:val="32"/>
+        </w:rPr>
+      </w:pPr>
+      <w:r>
+        <w:rPr>
+          <w:rFonts w:ascii="Arial" w:hAnsi="Arial" w:cs="Arial"/>
+          <w:b/>
+          <w:bCs/>
+          <w:sz w:val="32"/>
+          <w:szCs w:val="32"/>
+        </w:rPr>
+        <w:t>Código CSS do INDEX:</w:t>
+      </w:r>
+    </w:p>
+    <w:p>
+      <w:pPr>
+        <w:rPr>
+          <w:rFonts w:ascii="Arial" w:hAnsi="Arial" w:cs="Arial"/>
+          <w:b/>
+          <w:bCs/>
+          <w:sz w:val="32"/>
+          <w:szCs w:val="32"/>
+        </w:rPr>
+      </w:pPr>
+      <w:r>
+        <w:rPr>
+          <w:rFonts w:ascii="Arial" w:hAnsi="Arial" w:cs="Arial"/>
+          <w:b/>
+          <w:bCs/>
+          <w:noProof/>
           <w:sz w:val="32"/>
           <w:szCs w:val="32"/>
         </w:rPr>
         <w:drawing>
-          <wp:inline distT="0" distB="0" distL="0" distR="0" wp14:anchorId="20506EB3" wp14:editId="799AEEE9">
-            <wp:extent cx="5731510" cy="2210435"/>
-            <wp:effectExtent l="0" t="0" r="2540" b="0"/>
-            <wp:docPr id="5" name="Imagem 5" descr="Texto&#10;&#10;Descrição gerada automaticamente"/>
+          <wp:anchor distT="0" distB="0" distL="114300" distR="114300" simplePos="0" relativeHeight="251663360" behindDoc="0" locked="0" layoutInCell="1" allowOverlap="1" wp14:anchorId="705357ED" wp14:editId="228EC3E3">
+            <wp:simplePos x="0" y="0"/>
+            <wp:positionH relativeFrom="column">
+              <wp:posOffset>3509645</wp:posOffset>
+            </wp:positionH>
+            <wp:positionV relativeFrom="paragraph">
+              <wp:posOffset>11430</wp:posOffset>
+            </wp:positionV>
+            <wp:extent cx="2428875" cy="4581525"/>
+            <wp:effectExtent l="0" t="0" r="9525" b="9525"/>
+            <wp:wrapSquare wrapText="bothSides"/>
+            <wp:docPr id="18" name="Imagem 18" descr="Texto&#10;&#10;Descrição gerada automaticamente com confiança média"/>
             <wp:cNvGraphicFramePr>
               <a:graphicFrameLocks xmlns:a="http://schemas.openxmlformats.org/drawingml/2006/main" noChangeAspect="1"/>
             </wp:cNvGraphicFramePr>
@@ -649,234 +672,63 @@
               <a:graphicData uri="http://schemas.openxmlformats.org/drawingml/2006/picture">
                 <pic:pic xmlns:pic="http://schemas.openxmlformats.org/drawingml/2006/picture">
                   <pic:nvPicPr>
-                    <pic:cNvPr id="5" name="Imagem 5" descr="Texto&#10;&#10;Descrição gerada automaticamente"/>
+                    <pic:cNvPr id="18" name="Imagem 18" descr="Texto&#10;&#10;Descrição gerada automaticamente com confiança média"/>
                     <pic:cNvPicPr/>
                   </pic:nvPicPr>
-                  <pic:blipFill>
-                    <a:blip r:embed="rId8"/>
-                    <a:stretch>
-                      <a:fillRect/>
-                    </a:stretch>
+                  <pic:blipFill rotWithShape="1">
+                    <a:blip r:embed="rId8">
+                      <a:extLst>
+                        <a:ext uri="{28A0092B-C50C-407E-A947-70E740481C1C}">
+                          <a14:useLocalDpi xmlns:a14="http://schemas.microsoft.com/office/drawing/2010/main" val="0"/>
+                        </a:ext>
+                      </a:extLst>
+                    </a:blip>
+                    <a:srcRect r="73286"/>
+                    <a:stretch/>
                   </pic:blipFill>
-                  <pic:spPr>
+                  <pic:spPr bwMode="auto">
                     <a:xfrm>
                       <a:off x="0" y="0"/>
-                      <a:ext cx="5731510" cy="2210435"/>
+                      <a:ext cx="2428875" cy="4581525"/>
                     </a:xfrm>
                     <a:prstGeom prst="rect">
                       <a:avLst/>
                     </a:prstGeom>
+                    <a:ln>
+                      <a:noFill/>
+                    </a:ln>
+                    <a:extLst>
+                      <a:ext uri="{53640926-AAD7-44D8-BBD7-CCE9431645EC}">
+                        <a14:shadowObscured xmlns:a14="http://schemas.microsoft.com/office/drawing/2010/main"/>
+                      </a:ext>
+                    </a:extLst>
                   </pic:spPr>
                 </pic:pic>
               </a:graphicData>
             </a:graphic>
-          </wp:inline>
+            <wp14:sizeRelH relativeFrom="page">
+              <wp14:pctWidth>0</wp14:pctWidth>
+            </wp14:sizeRelH>
+            <wp14:sizeRelV relativeFrom="page">
+              <wp14:pctHeight>0</wp14:pctHeight>
+            </wp14:sizeRelV>
+          </wp:anchor>
         </w:drawing>
       </w:r>
-    </w:p>
-    <w:p>
-      <w:pPr>
-        <w:jc w:val="center"/>
-        <w:rPr>
-          <w:rFonts w:ascii="Arial" w:hAnsi="Arial" w:cs="Arial"/>
-          <w:b/>
-          <w:bCs/>
-          <w:sz w:val="32"/>
-          <w:szCs w:val="32"/>
-        </w:rPr>
-      </w:pPr>
-    </w:p>
-    <w:p>
-      <w:pPr>
-        <w:jc w:val="center"/>
-        <w:rPr>
-          <w:rFonts w:ascii="Arial" w:hAnsi="Arial" w:cs="Arial"/>
-          <w:b/>
-          <w:bCs/>
-          <w:sz w:val="32"/>
-          <w:szCs w:val="32"/>
-        </w:rPr>
-      </w:pPr>
-    </w:p>
-    <w:p>
-      <w:pPr>
-        <w:jc w:val="center"/>
-        <w:rPr>
-          <w:rFonts w:ascii="Arial" w:hAnsi="Arial" w:cs="Arial"/>
-          <w:b/>
-          <w:bCs/>
-          <w:sz w:val="32"/>
-          <w:szCs w:val="32"/>
-        </w:rPr>
-      </w:pPr>
-    </w:p>
-    <w:p>
-      <w:pPr>
-        <w:jc w:val="center"/>
-        <w:rPr>
-          <w:rFonts w:ascii="Arial" w:hAnsi="Arial" w:cs="Arial"/>
-          <w:b/>
-          <w:bCs/>
-          <w:sz w:val="32"/>
-          <w:szCs w:val="32"/>
-        </w:rPr>
-      </w:pPr>
-    </w:p>
-    <w:p>
-      <w:pPr>
-        <w:jc w:val="center"/>
-        <w:rPr>
-          <w:rFonts w:ascii="Arial" w:hAnsi="Arial" w:cs="Arial"/>
-          <w:b/>
-          <w:bCs/>
-          <w:sz w:val="32"/>
-          <w:szCs w:val="32"/>
-        </w:rPr>
-      </w:pPr>
-    </w:p>
-    <w:p>
-      <w:pPr>
-        <w:jc w:val="center"/>
-        <w:rPr>
-          <w:rFonts w:ascii="Arial" w:hAnsi="Arial" w:cs="Arial"/>
-          <w:b/>
-          <w:bCs/>
-          <w:sz w:val="32"/>
-          <w:szCs w:val="32"/>
-        </w:rPr>
-      </w:pPr>
-    </w:p>
-    <w:p>
-      <w:pPr>
-        <w:jc w:val="center"/>
-        <w:rPr>
-          <w:rFonts w:ascii="Arial" w:hAnsi="Arial" w:cs="Arial"/>
-          <w:b/>
-          <w:bCs/>
-          <w:sz w:val="32"/>
-          <w:szCs w:val="32"/>
-        </w:rPr>
-      </w:pPr>
-    </w:p>
-    <w:p>
-      <w:pPr>
-        <w:jc w:val="center"/>
-        <w:rPr>
-          <w:rFonts w:ascii="Arial" w:hAnsi="Arial" w:cs="Arial"/>
-          <w:b/>
-          <w:bCs/>
-          <w:sz w:val="32"/>
-          <w:szCs w:val="32"/>
-        </w:rPr>
-      </w:pPr>
-    </w:p>
-    <w:p>
-      <w:pPr>
-        <w:jc w:val="center"/>
-        <w:rPr>
-          <w:rFonts w:ascii="Arial" w:hAnsi="Arial" w:cs="Arial"/>
-          <w:b/>
-          <w:bCs/>
-          <w:sz w:val="32"/>
-          <w:szCs w:val="32"/>
-        </w:rPr>
-      </w:pPr>
-    </w:p>
-    <w:p>
-      <w:pPr>
-        <w:jc w:val="center"/>
-        <w:rPr>
-          <w:rFonts w:ascii="Arial" w:hAnsi="Arial" w:cs="Arial"/>
-          <w:b/>
-          <w:bCs/>
-          <w:sz w:val="32"/>
-          <w:szCs w:val="32"/>
-        </w:rPr>
-      </w:pPr>
-    </w:p>
-    <w:p>
-      <w:pPr>
-        <w:jc w:val="center"/>
-        <w:rPr>
-          <w:rFonts w:ascii="Arial" w:hAnsi="Arial" w:cs="Arial"/>
-          <w:b/>
-          <w:bCs/>
-          <w:sz w:val="32"/>
-          <w:szCs w:val="32"/>
-        </w:rPr>
-      </w:pPr>
-    </w:p>
-    <w:p>
-      <w:pPr>
-        <w:jc w:val="center"/>
-        <w:rPr>
-          <w:rFonts w:ascii="Arial" w:hAnsi="Arial" w:cs="Arial"/>
-          <w:b/>
-          <w:bCs/>
-          <w:sz w:val="32"/>
-          <w:szCs w:val="32"/>
-        </w:rPr>
-      </w:pPr>
-    </w:p>
-    <w:p>
-      <w:pPr>
-        <w:jc w:val="center"/>
-        <w:rPr>
-          <w:rFonts w:ascii="Arial" w:hAnsi="Arial" w:cs="Arial"/>
-          <w:b/>
-          <w:bCs/>
-          <w:sz w:val="32"/>
-          <w:szCs w:val="32"/>
-        </w:rPr>
-      </w:pPr>
-    </w:p>
-    <w:p>
-      <w:pPr>
-        <w:jc w:val="center"/>
-        <w:rPr>
-          <w:rFonts w:ascii="Arial" w:hAnsi="Arial" w:cs="Arial"/>
-          <w:b/>
-          <w:bCs/>
-          <w:sz w:val="32"/>
-          <w:szCs w:val="32"/>
-        </w:rPr>
-      </w:pPr>
-      <w:r>
-        <w:rPr>
-          <w:rFonts w:ascii="Arial" w:hAnsi="Arial" w:cs="Arial"/>
-          <w:b/>
-          <w:bCs/>
-          <w:sz w:val="32"/>
-          <w:szCs w:val="32"/>
-        </w:rPr>
-        <w:lastRenderedPageBreak/>
-        <w:t>Código CSS do INDEX:</w:t>
-      </w:r>
-    </w:p>
-    <w:p>
-      <w:pPr>
-        <w:jc w:val="center"/>
-        <w:rPr>
-          <w:rFonts w:ascii="Arial" w:hAnsi="Arial" w:cs="Arial"/>
-          <w:b/>
-          <w:bCs/>
-          <w:sz w:val="32"/>
-          <w:szCs w:val="32"/>
-        </w:rPr>
-      </w:pPr>
-      <w:r>
-        <w:rPr>
-          <w:rFonts w:ascii="Arial" w:hAnsi="Arial" w:cs="Arial"/>
-          <w:b/>
-          <w:bCs/>
+      <w:r>
+        <w:rPr>
+          <w:rFonts w:ascii="Arial" w:hAnsi="Arial" w:cs="Arial"/>
+          <w:b/>
+          <w:bCs/>
+          <w:noProof/>
           <w:sz w:val="32"/>
           <w:szCs w:val="32"/>
         </w:rPr>
         <w:drawing>
-          <wp:inline distT="0" distB="0" distL="0" distR="0" wp14:anchorId="3FC73D47" wp14:editId="5210C70D">
-            <wp:extent cx="5731510" cy="3277235"/>
-            <wp:effectExtent l="0" t="0" r="2540" b="0"/>
-            <wp:docPr id="6" name="Imagem 6" descr="Texto&#10;&#10;Descrição gerada automaticamente"/>
+          <wp:inline distT="0" distB="0" distL="0" distR="0" wp14:anchorId="43EF750F" wp14:editId="75803410">
+            <wp:extent cx="3343702" cy="4336958"/>
+            <wp:effectExtent l="0" t="0" r="9525" b="6985"/>
+            <wp:docPr id="17" name="Imagem 17" descr="Texto&#10;&#10;Descrição gerada automaticamente"/>
             <wp:cNvGraphicFramePr>
               <a:graphicFrameLocks xmlns:a="http://schemas.openxmlformats.org/drawingml/2006/main" noChangeAspect="1"/>
             </wp:cNvGraphicFramePr>
@@ -884,23 +736,30 @@
               <a:graphicData uri="http://schemas.openxmlformats.org/drawingml/2006/picture">
                 <pic:pic xmlns:pic="http://schemas.openxmlformats.org/drawingml/2006/picture">
                   <pic:nvPicPr>
-                    <pic:cNvPr id="6" name="Imagem 6" descr="Texto&#10;&#10;Descrição gerada automaticamente"/>
+                    <pic:cNvPr id="17" name="Imagem 17" descr="Texto&#10;&#10;Descrição gerada automaticamente"/>
                     <pic:cNvPicPr/>
                   </pic:nvPicPr>
-                  <pic:blipFill>
+                  <pic:blipFill rotWithShape="1">
                     <a:blip r:embed="rId9"/>
-                    <a:stretch>
-                      <a:fillRect/>
-                    </a:stretch>
+                    <a:srcRect r="59002"/>
+                    <a:stretch/>
                   </pic:blipFill>
-                  <pic:spPr>
+                  <pic:spPr bwMode="auto">
                     <a:xfrm>
                       <a:off x="0" y="0"/>
-                      <a:ext cx="5731510" cy="3277235"/>
+                      <a:ext cx="3363655" cy="4362838"/>
                     </a:xfrm>
                     <a:prstGeom prst="rect">
                       <a:avLst/>
                     </a:prstGeom>
+                    <a:ln>
+                      <a:noFill/>
+                    </a:ln>
+                    <a:extLst>
+                      <a:ext uri="{53640926-AAD7-44D8-BBD7-CCE9431645EC}">
+                        <a14:shadowObscured xmlns:a14="http://schemas.microsoft.com/office/drawing/2010/main"/>
+                      </a:ext>
+                    </a:extLst>
                   </pic:spPr>
                 </pic:pic>
               </a:graphicData>
@@ -911,28 +770,40 @@
     </w:p>
     <w:p>
       <w:pPr>
-        <w:jc w:val="center"/>
-        <w:rPr>
-          <w:rFonts w:ascii="Arial" w:hAnsi="Arial" w:cs="Arial"/>
-          <w:b/>
-          <w:bCs/>
-          <w:sz w:val="32"/>
-          <w:szCs w:val="32"/>
-        </w:rPr>
-      </w:pPr>
-      <w:r>
-        <w:rPr>
-          <w:rFonts w:ascii="Arial" w:hAnsi="Arial" w:cs="Arial"/>
-          <w:b/>
-          <w:bCs/>
+        <w:rPr>
+          <w:rFonts w:ascii="Arial" w:hAnsi="Arial" w:cs="Arial"/>
+          <w:b/>
+          <w:bCs/>
+          <w:sz w:val="32"/>
+          <w:szCs w:val="32"/>
+        </w:rPr>
+      </w:pPr>
+    </w:p>
+    <w:p>
+      <w:pPr>
+        <w:jc w:val="center"/>
+        <w:rPr>
+          <w:rFonts w:ascii="Arial" w:hAnsi="Arial" w:cs="Arial"/>
+          <w:b/>
+          <w:bCs/>
+          <w:sz w:val="32"/>
+          <w:szCs w:val="32"/>
+        </w:rPr>
+      </w:pPr>
+      <w:r>
+        <w:rPr>
+          <w:rFonts w:ascii="Arial" w:hAnsi="Arial" w:cs="Arial"/>
+          <w:b/>
+          <w:bCs/>
+          <w:noProof/>
           <w:sz w:val="32"/>
           <w:szCs w:val="32"/>
         </w:rPr>
         <w:drawing>
-          <wp:inline distT="0" distB="0" distL="0" distR="0" wp14:anchorId="286EDA6B" wp14:editId="27DAFAD8">
-            <wp:extent cx="5731510" cy="3246120"/>
-            <wp:effectExtent l="0" t="0" r="2540" b="0"/>
-            <wp:docPr id="7" name="Imagem 7" descr="Texto&#10;&#10;Descrição gerada automaticamente"/>
+          <wp:inline distT="0" distB="0" distL="0" distR="0" wp14:anchorId="41B2719A" wp14:editId="212E3F2F">
+            <wp:extent cx="2866030" cy="2421621"/>
+            <wp:effectExtent l="0" t="0" r="0" b="0"/>
+            <wp:docPr id="19" name="Imagem 19" descr="Uma imagem contendo Interface gráfica do usuário&#10;&#10;Descrição gerada automaticamente"/>
             <wp:cNvGraphicFramePr>
               <a:graphicFrameLocks xmlns:a="http://schemas.openxmlformats.org/drawingml/2006/main" noChangeAspect="1"/>
             </wp:cNvGraphicFramePr>
@@ -940,23 +811,30 @@
               <a:graphicData uri="http://schemas.openxmlformats.org/drawingml/2006/picture">
                 <pic:pic xmlns:pic="http://schemas.openxmlformats.org/drawingml/2006/picture">
                   <pic:nvPicPr>
-                    <pic:cNvPr id="7" name="Imagem 7" descr="Texto&#10;&#10;Descrição gerada automaticamente"/>
+                    <pic:cNvPr id="19" name="Imagem 19" descr="Uma imagem contendo Interface gráfica do usuário&#10;&#10;Descrição gerada automaticamente"/>
                     <pic:cNvPicPr/>
                   </pic:nvPicPr>
-                  <pic:blipFill>
+                  <pic:blipFill rotWithShape="1">
                     <a:blip r:embed="rId10"/>
-                    <a:stretch>
-                      <a:fillRect/>
-                    </a:stretch>
+                    <a:srcRect r="77365" b="12060"/>
+                    <a:stretch/>
                   </pic:blipFill>
-                  <pic:spPr>
+                  <pic:spPr bwMode="auto">
                     <a:xfrm>
                       <a:off x="0" y="0"/>
-                      <a:ext cx="5731510" cy="3246120"/>
+                      <a:ext cx="2895839" cy="2446808"/>
                     </a:xfrm>
                     <a:prstGeom prst="rect">
                       <a:avLst/>
                     </a:prstGeom>
+                    <a:ln>
+                      <a:noFill/>
+                    </a:ln>
+                    <a:extLst>
+                      <a:ext uri="{53640926-AAD7-44D8-BBD7-CCE9431645EC}">
+                        <a14:shadowObscured xmlns:a14="http://schemas.microsoft.com/office/drawing/2010/main"/>
+                      </a:ext>
+                    </a:extLst>
                   </pic:spPr>
                 </pic:pic>
               </a:graphicData>
@@ -985,11 +863,43 @@
           <w:szCs w:val="32"/>
         </w:rPr>
         <w:lastRenderedPageBreak/>
+        <w:t xml:space="preserve">Código HTML de </w:t>
+      </w:r>
+      <w:r>
+        <w:rPr>
+          <w:rFonts w:ascii="Arial" w:hAnsi="Arial" w:cs="Arial"/>
+          <w:b/>
+          <w:bCs/>
+          <w:sz w:val="32"/>
+          <w:szCs w:val="32"/>
+        </w:rPr>
+        <w:t>GAMES</w:t>
+      </w:r>
+    </w:p>
+    <w:p>
+      <w:pPr>
+        <w:jc w:val="center"/>
+        <w:rPr>
+          <w:rFonts w:ascii="Arial" w:hAnsi="Arial" w:cs="Arial"/>
+          <w:b/>
+          <w:bCs/>
+          <w:sz w:val="32"/>
+          <w:szCs w:val="32"/>
+        </w:rPr>
+      </w:pPr>
+      <w:r>
+        <w:rPr>
+          <w:rFonts w:ascii="Arial" w:hAnsi="Arial" w:cs="Arial"/>
+          <w:b/>
+          <w:bCs/>
+          <w:sz w:val="32"/>
+          <w:szCs w:val="32"/>
+        </w:rPr>
         <w:drawing>
-          <wp:inline distT="0" distB="0" distL="0" distR="0" wp14:anchorId="3893AA84" wp14:editId="69C6EC97">
-            <wp:extent cx="5731510" cy="3290570"/>
-            <wp:effectExtent l="0" t="0" r="2540" b="5080"/>
-            <wp:docPr id="8" name="Imagem 8" descr="Texto&#10;&#10;Descrição gerada automaticamente"/>
+          <wp:inline distT="0" distB="0" distL="0" distR="0" wp14:anchorId="43F9FDD0" wp14:editId="5AECBCDD">
+            <wp:extent cx="7020560" cy="3545840"/>
+            <wp:effectExtent l="0" t="0" r="8890" b="0"/>
+            <wp:docPr id="9" name="Imagem 9" descr="Uma imagem contendo Texto&#10;&#10;Descrição gerada automaticamente"/>
             <wp:cNvGraphicFramePr>
               <a:graphicFrameLocks xmlns:a="http://schemas.openxmlformats.org/drawingml/2006/main" noChangeAspect="1"/>
             </wp:cNvGraphicFramePr>
@@ -997,7 +907,7 @@
               <a:graphicData uri="http://schemas.openxmlformats.org/drawingml/2006/picture">
                 <pic:pic xmlns:pic="http://schemas.openxmlformats.org/drawingml/2006/picture">
                   <pic:nvPicPr>
-                    <pic:cNvPr id="8" name="Imagem 8" descr="Texto&#10;&#10;Descrição gerada automaticamente"/>
+                    <pic:cNvPr id="9" name="Imagem 9" descr="Uma imagem contendo Texto&#10;&#10;Descrição gerada automaticamente"/>
                     <pic:cNvPicPr/>
                   </pic:nvPicPr>
                   <pic:blipFill>
@@ -1009,7 +919,7 @@
                   <pic:spPr>
                     <a:xfrm>
                       <a:off x="0" y="0"/>
-                      <a:ext cx="5731510" cy="3290570"/>
+                      <a:ext cx="7020560" cy="3545840"/>
                     </a:xfrm>
                     <a:prstGeom prst="rect">
                       <a:avLst/>
@@ -1038,14 +948,15 @@
           <w:rFonts w:ascii="Arial" w:hAnsi="Arial" w:cs="Arial"/>
           <w:b/>
           <w:bCs/>
+          <w:noProof/>
           <w:sz w:val="32"/>
           <w:szCs w:val="32"/>
         </w:rPr>
         <w:drawing>
-          <wp:inline distT="0" distB="0" distL="0" distR="0" wp14:anchorId="61422D0F" wp14:editId="2F325081">
-            <wp:extent cx="5731510" cy="3241675"/>
-            <wp:effectExtent l="0" t="0" r="2540" b="0"/>
-            <wp:docPr id="9" name="Imagem 9" descr="Texto&#10;&#10;Descrição gerada automaticamente"/>
+          <wp:inline distT="0" distB="0" distL="0" distR="0" wp14:anchorId="56BCD3A7" wp14:editId="33FBBF01">
+            <wp:extent cx="7020560" cy="3719830"/>
+            <wp:effectExtent l="0" t="0" r="8890" b="0"/>
+            <wp:docPr id="32" name="Imagem 32" descr="Tela de computador&#10;&#10;Descrição gerada automaticamente"/>
             <wp:cNvGraphicFramePr>
               <a:graphicFrameLocks xmlns:a="http://schemas.openxmlformats.org/drawingml/2006/main" noChangeAspect="1"/>
             </wp:cNvGraphicFramePr>
@@ -1053,7 +964,7 @@
               <a:graphicData uri="http://schemas.openxmlformats.org/drawingml/2006/picture">
                 <pic:pic xmlns:pic="http://schemas.openxmlformats.org/drawingml/2006/picture">
                   <pic:nvPicPr>
-                    <pic:cNvPr id="9" name="Imagem 9" descr="Texto&#10;&#10;Descrição gerada automaticamente"/>
+                    <pic:cNvPr id="32" name="Imagem 32" descr="Tela de computador&#10;&#10;Descrição gerada automaticamente"/>
                     <pic:cNvPicPr/>
                   </pic:nvPicPr>
                   <pic:blipFill>
@@ -1065,7 +976,7 @@
                   <pic:spPr>
                     <a:xfrm>
                       <a:off x="0" y="0"/>
-                      <a:ext cx="5731510" cy="3241675"/>
+                      <a:ext cx="7020560" cy="3719830"/>
                     </a:xfrm>
                     <a:prstGeom prst="rect">
                       <a:avLst/>
@@ -1089,162 +1000,21 @@
           <w:szCs w:val="32"/>
         </w:rPr>
       </w:pPr>
-    </w:p>
-    <w:p>
-      <w:pPr>
-        <w:jc w:val="center"/>
-        <w:rPr>
-          <w:rFonts w:ascii="Arial" w:hAnsi="Arial" w:cs="Arial"/>
-          <w:b/>
-          <w:bCs/>
-          <w:sz w:val="32"/>
-          <w:szCs w:val="32"/>
-        </w:rPr>
-      </w:pPr>
-    </w:p>
-    <w:p>
-      <w:pPr>
-        <w:jc w:val="center"/>
-        <w:rPr>
-          <w:rFonts w:ascii="Arial" w:hAnsi="Arial" w:cs="Arial"/>
-          <w:b/>
-          <w:bCs/>
-          <w:sz w:val="32"/>
-          <w:szCs w:val="32"/>
-        </w:rPr>
-      </w:pPr>
-    </w:p>
-    <w:p>
-      <w:pPr>
-        <w:jc w:val="center"/>
-        <w:rPr>
-          <w:rFonts w:ascii="Arial" w:hAnsi="Arial" w:cs="Arial"/>
-          <w:b/>
-          <w:bCs/>
-          <w:sz w:val="32"/>
-          <w:szCs w:val="32"/>
-        </w:rPr>
-      </w:pPr>
-    </w:p>
-    <w:p>
-      <w:pPr>
-        <w:jc w:val="center"/>
-        <w:rPr>
-          <w:rFonts w:ascii="Arial" w:hAnsi="Arial" w:cs="Arial"/>
-          <w:b/>
-          <w:bCs/>
-          <w:sz w:val="32"/>
-          <w:szCs w:val="32"/>
-        </w:rPr>
-      </w:pPr>
-    </w:p>
-    <w:p>
-      <w:pPr>
-        <w:jc w:val="center"/>
-        <w:rPr>
-          <w:rFonts w:ascii="Arial" w:hAnsi="Arial" w:cs="Arial"/>
-          <w:b/>
-          <w:bCs/>
-          <w:sz w:val="32"/>
-          <w:szCs w:val="32"/>
-        </w:rPr>
-      </w:pPr>
-    </w:p>
-    <w:p>
-      <w:pPr>
-        <w:jc w:val="center"/>
-        <w:rPr>
-          <w:rFonts w:ascii="Arial" w:hAnsi="Arial" w:cs="Arial"/>
-          <w:b/>
-          <w:bCs/>
-          <w:sz w:val="32"/>
-          <w:szCs w:val="32"/>
-        </w:rPr>
-      </w:pPr>
-    </w:p>
-    <w:p>
-      <w:pPr>
-        <w:jc w:val="center"/>
-        <w:rPr>
-          <w:rFonts w:ascii="Arial" w:hAnsi="Arial" w:cs="Arial"/>
-          <w:b/>
-          <w:bCs/>
-          <w:sz w:val="32"/>
-          <w:szCs w:val="32"/>
-        </w:rPr>
-      </w:pPr>
-    </w:p>
-    <w:p>
-      <w:pPr>
-        <w:jc w:val="center"/>
-        <w:rPr>
-          <w:rFonts w:ascii="Arial" w:hAnsi="Arial" w:cs="Arial"/>
-          <w:b/>
-          <w:bCs/>
-          <w:sz w:val="32"/>
-          <w:szCs w:val="32"/>
-        </w:rPr>
-      </w:pPr>
-    </w:p>
-    <w:p>
-      <w:pPr>
-        <w:jc w:val="center"/>
-        <w:rPr>
-          <w:rFonts w:ascii="Arial" w:hAnsi="Arial" w:cs="Arial"/>
-          <w:b/>
-          <w:bCs/>
-          <w:sz w:val="32"/>
-          <w:szCs w:val="32"/>
-        </w:rPr>
-      </w:pPr>
-    </w:p>
-    <w:p>
-      <w:pPr>
-        <w:jc w:val="center"/>
-        <w:rPr>
-          <w:rFonts w:ascii="Arial" w:hAnsi="Arial" w:cs="Arial"/>
-          <w:b/>
-          <w:bCs/>
-          <w:sz w:val="32"/>
-          <w:szCs w:val="32"/>
-        </w:rPr>
-      </w:pPr>
-      <w:r>
-        <w:rPr>
-          <w:rFonts w:ascii="Arial" w:hAnsi="Arial" w:cs="Arial"/>
-          <w:b/>
-          <w:bCs/>
+      <w:r>
+        <w:rPr>
+          <w:rFonts w:ascii="Arial" w:hAnsi="Arial" w:cs="Arial"/>
+          <w:b/>
+          <w:bCs/>
+          <w:noProof/>
           <w:sz w:val="32"/>
           <w:szCs w:val="32"/>
         </w:rPr>
         <w:lastRenderedPageBreak/>
-        <w:t>Código CSS do CABECALHO</w:t>
-      </w:r>
-    </w:p>
-    <w:p>
-      <w:pPr>
-        <w:jc w:val="center"/>
-        <w:rPr>
-          <w:rFonts w:ascii="Arial" w:hAnsi="Arial" w:cs="Arial"/>
-          <w:b/>
-          <w:bCs/>
-          <w:sz w:val="32"/>
-          <w:szCs w:val="32"/>
-        </w:rPr>
-      </w:pPr>
-      <w:r>
-        <w:rPr>
-          <w:rFonts w:ascii="Arial" w:hAnsi="Arial" w:cs="Arial"/>
-          <w:b/>
-          <w:bCs/>
-          <w:sz w:val="32"/>
-          <w:szCs w:val="32"/>
-        </w:rPr>
         <w:drawing>
-          <wp:inline distT="0" distB="0" distL="0" distR="0" wp14:anchorId="26D53A47" wp14:editId="6FD98720">
-            <wp:extent cx="5731510" cy="2600325"/>
-            <wp:effectExtent l="0" t="0" r="2540" b="9525"/>
-            <wp:docPr id="10" name="Imagem 10" descr="Texto&#10;&#10;Descrição gerada automaticamente"/>
+          <wp:inline distT="0" distB="0" distL="0" distR="0" wp14:anchorId="6902659B" wp14:editId="0FEE3068">
+            <wp:extent cx="7020560" cy="3570605"/>
+            <wp:effectExtent l="0" t="0" r="8890" b="0"/>
+            <wp:docPr id="33" name="Imagem 33" descr="Texto&#10;&#10;Descrição gerada automaticamente"/>
             <wp:cNvGraphicFramePr>
               <a:graphicFrameLocks xmlns:a="http://schemas.openxmlformats.org/drawingml/2006/main" noChangeAspect="1"/>
             </wp:cNvGraphicFramePr>
@@ -1252,7 +1022,7 @@
               <a:graphicData uri="http://schemas.openxmlformats.org/drawingml/2006/picture">
                 <pic:pic xmlns:pic="http://schemas.openxmlformats.org/drawingml/2006/picture">
                   <pic:nvPicPr>
-                    <pic:cNvPr id="10" name="Imagem 10" descr="Texto&#10;&#10;Descrição gerada automaticamente"/>
+                    <pic:cNvPr id="33" name="Imagem 33" descr="Texto&#10;&#10;Descrição gerada automaticamente"/>
                     <pic:cNvPicPr/>
                   </pic:nvPicPr>
                   <pic:blipFill>
@@ -1264,7 +1034,7 @@
                   <pic:spPr>
                     <a:xfrm>
                       <a:off x="0" y="0"/>
-                      <a:ext cx="5731510" cy="2600325"/>
+                      <a:ext cx="7020560" cy="3570605"/>
                     </a:xfrm>
                     <a:prstGeom prst="rect">
                       <a:avLst/>
@@ -1284,23 +1054,65 @@
           <w:rFonts w:ascii="Arial" w:hAnsi="Arial" w:cs="Arial"/>
           <w:b/>
           <w:bCs/>
-          <w:sz w:val="32"/>
-          <w:szCs w:val="32"/>
-        </w:rPr>
-      </w:pPr>
-      <w:r>
-        <w:rPr>
-          <w:rFonts w:ascii="Arial" w:hAnsi="Arial" w:cs="Arial"/>
-          <w:b/>
-          <w:bCs/>
+          <w:sz w:val="14"/>
+          <w:szCs w:val="14"/>
+        </w:rPr>
+      </w:pPr>
+    </w:p>
+    <w:p>
+      <w:pPr>
+        <w:jc w:val="center"/>
+        <w:rPr>
+          <w:rFonts w:ascii="Arial" w:hAnsi="Arial" w:cs="Arial"/>
+          <w:b/>
+          <w:bCs/>
+          <w:sz w:val="32"/>
+          <w:szCs w:val="32"/>
+        </w:rPr>
+      </w:pPr>
+      <w:r>
+        <w:rPr>
+          <w:rFonts w:ascii="Arial" w:hAnsi="Arial" w:cs="Arial"/>
+          <w:b/>
+          <w:bCs/>
+          <w:sz w:val="32"/>
+          <w:szCs w:val="32"/>
+        </w:rPr>
+        <w:t>Código CSS de Games</w:t>
+      </w:r>
+    </w:p>
+    <w:p>
+      <w:pPr>
+        <w:rPr>
+          <w:rFonts w:ascii="Arial" w:hAnsi="Arial" w:cs="Arial"/>
+          <w:b/>
+          <w:bCs/>
+          <w:sz w:val="32"/>
+          <w:szCs w:val="32"/>
+        </w:rPr>
+      </w:pPr>
+      <w:r>
+        <w:rPr>
+          <w:rFonts w:ascii="Arial" w:hAnsi="Arial" w:cs="Arial"/>
+          <w:b/>
+          <w:bCs/>
+          <w:noProof/>
           <w:sz w:val="32"/>
           <w:szCs w:val="32"/>
         </w:rPr>
         <w:drawing>
-          <wp:inline distT="0" distB="0" distL="0" distR="0" wp14:anchorId="033524D7" wp14:editId="6F212EDB">
-            <wp:extent cx="5731510" cy="3221355"/>
-            <wp:effectExtent l="0" t="0" r="2540" b="0"/>
-            <wp:docPr id="11" name="Imagem 11" descr="Tela de computador com texto preto sobre fundo branco&#10;&#10;Descrição gerada automaticamente"/>
+          <wp:anchor distT="0" distB="0" distL="114300" distR="114300" simplePos="0" relativeHeight="251667456" behindDoc="0" locked="0" layoutInCell="1" allowOverlap="1" wp14:anchorId="437D9F04" wp14:editId="454A4713">
+            <wp:simplePos x="0" y="0"/>
+            <wp:positionH relativeFrom="column">
+              <wp:posOffset>3755390</wp:posOffset>
+            </wp:positionH>
+            <wp:positionV relativeFrom="paragraph">
+              <wp:posOffset>10160</wp:posOffset>
+            </wp:positionV>
+            <wp:extent cx="3166110" cy="4689475"/>
+            <wp:effectExtent l="0" t="0" r="0" b="0"/>
+            <wp:wrapSquare wrapText="bothSides"/>
+            <wp:docPr id="26" name="Imagem 26" descr="Texto&#10;&#10;Descrição gerada automaticamente"/>
             <wp:cNvGraphicFramePr>
               <a:graphicFrameLocks xmlns:a="http://schemas.openxmlformats.org/drawingml/2006/main" noChangeAspect="1"/>
             </wp:cNvGraphicFramePr>
@@ -1308,210 +1120,63 @@
               <a:graphicData uri="http://schemas.openxmlformats.org/drawingml/2006/picture">
                 <pic:pic xmlns:pic="http://schemas.openxmlformats.org/drawingml/2006/picture">
                   <pic:nvPicPr>
-                    <pic:cNvPr id="11" name="Imagem 11" descr="Tela de computador com texto preto sobre fundo branco&#10;&#10;Descrição gerada automaticamente"/>
+                    <pic:cNvPr id="26" name="Imagem 26" descr="Texto&#10;&#10;Descrição gerada automaticamente"/>
                     <pic:cNvPicPr/>
                   </pic:nvPicPr>
-                  <pic:blipFill>
-                    <a:blip r:embed="rId14"/>
-                    <a:stretch>
-                      <a:fillRect/>
-                    </a:stretch>
+                  <pic:blipFill rotWithShape="1">
+                    <a:blip r:embed="rId14">
+                      <a:extLst>
+                        <a:ext uri="{28A0092B-C50C-407E-A947-70E740481C1C}">
+                          <a14:useLocalDpi xmlns:a14="http://schemas.microsoft.com/office/drawing/2010/main" val="0"/>
+                        </a:ext>
+                      </a:extLst>
+                    </a:blip>
+                    <a:srcRect r="60948"/>
+                    <a:stretch/>
                   </pic:blipFill>
-                  <pic:spPr>
+                  <pic:spPr bwMode="auto">
                     <a:xfrm>
                       <a:off x="0" y="0"/>
-                      <a:ext cx="5731510" cy="3221355"/>
+                      <a:ext cx="3166110" cy="4689475"/>
                     </a:xfrm>
                     <a:prstGeom prst="rect">
                       <a:avLst/>
                     </a:prstGeom>
+                    <a:ln>
+                      <a:noFill/>
+                    </a:ln>
+                    <a:extLst>
+                      <a:ext uri="{53640926-AAD7-44D8-BBD7-CCE9431645EC}">
+                        <a14:shadowObscured xmlns:a14="http://schemas.microsoft.com/office/drawing/2010/main"/>
+                      </a:ext>
+                    </a:extLst>
                   </pic:spPr>
                 </pic:pic>
               </a:graphicData>
             </a:graphic>
-          </wp:inline>
+            <wp14:sizeRelH relativeFrom="page">
+              <wp14:pctWidth>0</wp14:pctWidth>
+            </wp14:sizeRelH>
+            <wp14:sizeRelV relativeFrom="page">
+              <wp14:pctHeight>0</wp14:pctHeight>
+            </wp14:sizeRelV>
+          </wp:anchor>
         </w:drawing>
       </w:r>
-    </w:p>
-    <w:p>
-      <w:pPr>
-        <w:jc w:val="center"/>
-        <w:rPr>
-          <w:rFonts w:ascii="Arial" w:hAnsi="Arial" w:cs="Arial"/>
-          <w:b/>
-          <w:bCs/>
-          <w:sz w:val="32"/>
-          <w:szCs w:val="32"/>
-        </w:rPr>
-      </w:pPr>
-    </w:p>
-    <w:p>
-      <w:pPr>
-        <w:jc w:val="center"/>
-        <w:rPr>
-          <w:rFonts w:ascii="Arial" w:hAnsi="Arial" w:cs="Arial"/>
-          <w:b/>
-          <w:bCs/>
-          <w:sz w:val="32"/>
-          <w:szCs w:val="32"/>
-        </w:rPr>
-      </w:pPr>
-    </w:p>
-    <w:p>
-      <w:pPr>
-        <w:jc w:val="center"/>
-        <w:rPr>
-          <w:rFonts w:ascii="Arial" w:hAnsi="Arial" w:cs="Arial"/>
-          <w:b/>
-          <w:bCs/>
-          <w:sz w:val="32"/>
-          <w:szCs w:val="32"/>
-        </w:rPr>
-      </w:pPr>
-    </w:p>
-    <w:p>
-      <w:pPr>
-        <w:jc w:val="center"/>
-        <w:rPr>
-          <w:rFonts w:ascii="Arial" w:hAnsi="Arial" w:cs="Arial"/>
-          <w:b/>
-          <w:bCs/>
-          <w:sz w:val="32"/>
-          <w:szCs w:val="32"/>
-        </w:rPr>
-      </w:pPr>
-    </w:p>
-    <w:p>
-      <w:pPr>
-        <w:jc w:val="center"/>
-        <w:rPr>
-          <w:rFonts w:ascii="Arial" w:hAnsi="Arial" w:cs="Arial"/>
-          <w:b/>
-          <w:bCs/>
-          <w:sz w:val="32"/>
-          <w:szCs w:val="32"/>
-        </w:rPr>
-      </w:pPr>
-    </w:p>
-    <w:p>
-      <w:pPr>
-        <w:jc w:val="center"/>
-        <w:rPr>
-          <w:rFonts w:ascii="Arial" w:hAnsi="Arial" w:cs="Arial"/>
-          <w:b/>
-          <w:bCs/>
-          <w:sz w:val="32"/>
-          <w:szCs w:val="32"/>
-        </w:rPr>
-      </w:pPr>
-    </w:p>
-    <w:p>
-      <w:pPr>
-        <w:jc w:val="center"/>
-        <w:rPr>
-          <w:rFonts w:ascii="Arial" w:hAnsi="Arial" w:cs="Arial"/>
-          <w:b/>
-          <w:bCs/>
-          <w:sz w:val="32"/>
-          <w:szCs w:val="32"/>
-        </w:rPr>
-      </w:pPr>
-    </w:p>
-    <w:p>
-      <w:pPr>
-        <w:jc w:val="center"/>
-        <w:rPr>
-          <w:rFonts w:ascii="Arial" w:hAnsi="Arial" w:cs="Arial"/>
-          <w:b/>
-          <w:bCs/>
-          <w:sz w:val="32"/>
-          <w:szCs w:val="32"/>
-        </w:rPr>
-      </w:pPr>
-    </w:p>
-    <w:p>
-      <w:pPr>
-        <w:jc w:val="center"/>
-        <w:rPr>
-          <w:rFonts w:ascii="Arial" w:hAnsi="Arial" w:cs="Arial"/>
-          <w:b/>
-          <w:bCs/>
-          <w:sz w:val="32"/>
-          <w:szCs w:val="32"/>
-        </w:rPr>
-      </w:pPr>
-    </w:p>
-    <w:p>
-      <w:pPr>
-        <w:jc w:val="center"/>
-        <w:rPr>
-          <w:rFonts w:ascii="Arial" w:hAnsi="Arial" w:cs="Arial"/>
-          <w:b/>
-          <w:bCs/>
-          <w:sz w:val="32"/>
-          <w:szCs w:val="32"/>
-        </w:rPr>
-      </w:pPr>
-    </w:p>
-    <w:p>
-      <w:pPr>
-        <w:jc w:val="center"/>
-        <w:rPr>
-          <w:rFonts w:ascii="Arial" w:hAnsi="Arial" w:cs="Arial"/>
-          <w:b/>
-          <w:bCs/>
-          <w:sz w:val="32"/>
-          <w:szCs w:val="32"/>
-        </w:rPr>
-      </w:pPr>
-    </w:p>
-    <w:p>
-      <w:pPr>
-        <w:jc w:val="center"/>
-        <w:rPr>
-          <w:rFonts w:ascii="Arial" w:hAnsi="Arial" w:cs="Arial"/>
-          <w:b/>
-          <w:bCs/>
-          <w:sz w:val="32"/>
-          <w:szCs w:val="32"/>
-        </w:rPr>
-      </w:pPr>
-      <w:r>
-        <w:rPr>
-          <w:rFonts w:ascii="Arial" w:hAnsi="Arial" w:cs="Arial"/>
-          <w:b/>
-          <w:bCs/>
-          <w:sz w:val="32"/>
-          <w:szCs w:val="32"/>
-        </w:rPr>
-        <w:lastRenderedPageBreak/>
-        <w:t>Código CSS do RODAPE</w:t>
-      </w:r>
-    </w:p>
-    <w:p>
-      <w:pPr>
-        <w:jc w:val="center"/>
-        <w:rPr>
-          <w:rFonts w:ascii="Arial" w:hAnsi="Arial" w:cs="Arial"/>
-          <w:b/>
-          <w:bCs/>
-          <w:sz w:val="32"/>
-          <w:szCs w:val="32"/>
-        </w:rPr>
-      </w:pPr>
-      <w:r>
-        <w:rPr>
-          <w:rFonts w:ascii="Arial" w:hAnsi="Arial" w:cs="Arial"/>
-          <w:b/>
-          <w:bCs/>
+      <w:r>
+        <w:rPr>
+          <w:rFonts w:ascii="Arial" w:hAnsi="Arial" w:cs="Arial"/>
+          <w:b/>
+          <w:bCs/>
+          <w:noProof/>
           <w:sz w:val="32"/>
           <w:szCs w:val="32"/>
         </w:rPr>
         <w:drawing>
-          <wp:inline distT="0" distB="0" distL="0" distR="0" wp14:anchorId="783BC85A" wp14:editId="2F5A520A">
-            <wp:extent cx="5731510" cy="3265805"/>
-            <wp:effectExtent l="0" t="0" r="2540" b="0"/>
-            <wp:docPr id="12" name="Imagem 12" descr="Texto&#10;&#10;Descrição gerada automaticamente"/>
+          <wp:inline distT="0" distB="0" distL="0" distR="0" wp14:anchorId="4D958FF3" wp14:editId="7DC03444">
+            <wp:extent cx="3570136" cy="4675773"/>
+            <wp:effectExtent l="0" t="0" r="0" b="0"/>
+            <wp:docPr id="25" name="Imagem 25" descr="Tela de computador com texto preto sobre fundo branco&#10;&#10;Descrição gerada automaticamente"/>
             <wp:cNvGraphicFramePr>
               <a:graphicFrameLocks xmlns:a="http://schemas.openxmlformats.org/drawingml/2006/main" noChangeAspect="1"/>
             </wp:cNvGraphicFramePr>
@@ -1519,23 +1184,30 @@
               <a:graphicData uri="http://schemas.openxmlformats.org/drawingml/2006/picture">
                 <pic:pic xmlns:pic="http://schemas.openxmlformats.org/drawingml/2006/picture">
                   <pic:nvPicPr>
-                    <pic:cNvPr id="12" name="Imagem 12" descr="Texto&#10;&#10;Descrição gerada automaticamente"/>
+                    <pic:cNvPr id="25" name="Imagem 25" descr="Tela de computador com texto preto sobre fundo branco&#10;&#10;Descrição gerada automaticamente"/>
                     <pic:cNvPicPr/>
                   </pic:nvPicPr>
-                  <pic:blipFill>
+                  <pic:blipFill rotWithShape="1">
                     <a:blip r:embed="rId15"/>
-                    <a:stretch>
-                      <a:fillRect/>
-                    </a:stretch>
+                    <a:srcRect r="58330"/>
+                    <a:stretch/>
                   </pic:blipFill>
-                  <pic:spPr>
+                  <pic:spPr bwMode="auto">
                     <a:xfrm>
                       <a:off x="0" y="0"/>
-                      <a:ext cx="5731510" cy="3265805"/>
+                      <a:ext cx="3577053" cy="4684832"/>
                     </a:xfrm>
                     <a:prstGeom prst="rect">
                       <a:avLst/>
                     </a:prstGeom>
+                    <a:ln>
+                      <a:noFill/>
+                    </a:ln>
+                    <a:extLst>
+                      <a:ext uri="{53640926-AAD7-44D8-BBD7-CCE9431645EC}">
+                        <a14:shadowObscured xmlns:a14="http://schemas.microsoft.com/office/drawing/2010/main"/>
+                      </a:ext>
+                    </a:extLst>
                   </pic:spPr>
                 </pic:pic>
               </a:graphicData>
@@ -1555,6 +1227,75 @@
           <w:szCs w:val="32"/>
         </w:rPr>
       </w:pPr>
+    </w:p>
+    <w:p>
+      <w:pPr>
+        <w:jc w:val="center"/>
+        <w:rPr>
+          <w:rFonts w:ascii="Arial" w:hAnsi="Arial" w:cs="Arial"/>
+          <w:b/>
+          <w:bCs/>
+          <w:sz w:val="32"/>
+          <w:szCs w:val="32"/>
+        </w:rPr>
+      </w:pPr>
+    </w:p>
+    <w:p>
+      <w:pPr>
+        <w:jc w:val="center"/>
+        <w:rPr>
+          <w:rFonts w:ascii="Arial" w:hAnsi="Arial" w:cs="Arial"/>
+          <w:b/>
+          <w:bCs/>
+          <w:sz w:val="32"/>
+          <w:szCs w:val="32"/>
+        </w:rPr>
+      </w:pPr>
+    </w:p>
+    <w:p>
+      <w:pPr>
+        <w:jc w:val="center"/>
+        <w:rPr>
+          <w:rFonts w:ascii="Arial" w:hAnsi="Arial" w:cs="Arial"/>
+          <w:b/>
+          <w:bCs/>
+          <w:sz w:val="32"/>
+          <w:szCs w:val="32"/>
+        </w:rPr>
+      </w:pPr>
+      <w:r>
+        <w:rPr>
+          <w:rFonts w:ascii="Arial" w:hAnsi="Arial" w:cs="Arial"/>
+          <w:b/>
+          <w:bCs/>
+          <w:sz w:val="32"/>
+          <w:szCs w:val="32"/>
+        </w:rPr>
+        <w:lastRenderedPageBreak/>
+        <w:t>Código HTML</w:t>
+      </w:r>
+      <w:r>
+        <w:rPr>
+          <w:rFonts w:ascii="Arial" w:hAnsi="Arial" w:cs="Arial"/>
+          <w:b/>
+          <w:bCs/>
+          <w:sz w:val="32"/>
+          <w:szCs w:val="32"/>
+        </w:rPr>
+        <w:t xml:space="preserve"> de MOBILE</w:t>
+      </w:r>
+    </w:p>
+    <w:p>
+      <w:pPr>
+        <w:jc w:val="center"/>
+        <w:rPr>
+          <w:rFonts w:ascii="Arial" w:hAnsi="Arial" w:cs="Arial"/>
+          <w:b/>
+          <w:bCs/>
+          <w:sz w:val="32"/>
+          <w:szCs w:val="32"/>
+        </w:rPr>
+      </w:pPr>
       <w:r>
         <w:rPr>
           <w:rFonts w:ascii="Arial" w:hAnsi="Arial" w:cs="Arial"/>
@@ -1564,10 +1305,10 @@
           <w:szCs w:val="32"/>
         </w:rPr>
         <w:drawing>
-          <wp:inline distT="0" distB="0" distL="0" distR="0" wp14:anchorId="08CF2C6F" wp14:editId="2B4214E7">
-            <wp:extent cx="5731510" cy="1797050"/>
-            <wp:effectExtent l="0" t="0" r="2540" b="0"/>
-            <wp:docPr id="13" name="Imagem 13" descr="Texto&#10;&#10;Descrição gerada automaticamente com confiança média"/>
+          <wp:inline distT="0" distB="0" distL="0" distR="0" wp14:anchorId="4DCE85C7" wp14:editId="7B33856D">
+            <wp:extent cx="7020560" cy="3528695"/>
+            <wp:effectExtent l="0" t="0" r="8890" b="0"/>
+            <wp:docPr id="10" name="Imagem 10" descr="Uma imagem contendo Interface gráfica do usuário&#10;&#10;Descrição gerada automaticamente"/>
             <wp:cNvGraphicFramePr>
               <a:graphicFrameLocks xmlns:a="http://schemas.openxmlformats.org/drawingml/2006/main" noChangeAspect="1"/>
             </wp:cNvGraphicFramePr>
@@ -1575,7 +1316,7 @@
               <a:graphicData uri="http://schemas.openxmlformats.org/drawingml/2006/picture">
                 <pic:pic xmlns:pic="http://schemas.openxmlformats.org/drawingml/2006/picture">
                   <pic:nvPicPr>
-                    <pic:cNvPr id="13" name="Imagem 13" descr="Texto&#10;&#10;Descrição gerada automaticamente com confiança média"/>
+                    <pic:cNvPr id="10" name="Imagem 10" descr="Uma imagem contendo Interface gráfica do usuário&#10;&#10;Descrição gerada automaticamente"/>
                     <pic:cNvPicPr/>
                   </pic:nvPicPr>
                   <pic:blipFill>
@@ -1587,7 +1328,7 @@
                   <pic:spPr>
                     <a:xfrm>
                       <a:off x="0" y="0"/>
-                      <a:ext cx="5731510" cy="1797050"/>
+                      <a:ext cx="7020560" cy="3528695"/>
                     </a:xfrm>
                     <a:prstGeom prst="rect">
                       <a:avLst/>
@@ -1600,9 +1341,1221 @@
         </w:drawing>
       </w:r>
     </w:p>
+    <w:p>
+      <w:pPr>
+        <w:jc w:val="center"/>
+        <w:rPr>
+          <w:rFonts w:ascii="Arial" w:hAnsi="Arial" w:cs="Arial"/>
+          <w:b/>
+          <w:bCs/>
+          <w:sz w:val="32"/>
+          <w:szCs w:val="32"/>
+        </w:rPr>
+      </w:pPr>
+      <w:r>
+        <w:rPr>
+          <w:rFonts w:ascii="Arial" w:hAnsi="Arial" w:cs="Arial"/>
+          <w:b/>
+          <w:bCs/>
+          <w:noProof/>
+          <w:sz w:val="32"/>
+          <w:szCs w:val="32"/>
+        </w:rPr>
+        <w:drawing>
+          <wp:inline distT="0" distB="0" distL="0" distR="0" wp14:anchorId="2E7B538C" wp14:editId="61B84E5F">
+            <wp:extent cx="7020560" cy="4024630"/>
+            <wp:effectExtent l="0" t="0" r="8890" b="0"/>
+            <wp:docPr id="6" name="Imagem 6" descr="Uma imagem contendo Gráfico&#10;&#10;Descrição gerada automaticamente"/>
+            <wp:cNvGraphicFramePr>
+              <a:graphicFrameLocks xmlns:a="http://schemas.openxmlformats.org/drawingml/2006/main" noChangeAspect="1"/>
+            </wp:cNvGraphicFramePr>
+            <a:graphic xmlns:a="http://schemas.openxmlformats.org/drawingml/2006/main">
+              <a:graphicData uri="http://schemas.openxmlformats.org/drawingml/2006/picture">
+                <pic:pic xmlns:pic="http://schemas.openxmlformats.org/drawingml/2006/picture">
+                  <pic:nvPicPr>
+                    <pic:cNvPr id="6" name="Imagem 6" descr="Uma imagem contendo Gráfico&#10;&#10;Descrição gerada automaticamente"/>
+                    <pic:cNvPicPr/>
+                  </pic:nvPicPr>
+                  <pic:blipFill>
+                    <a:blip r:embed="rId17"/>
+                    <a:stretch>
+                      <a:fillRect/>
+                    </a:stretch>
+                  </pic:blipFill>
+                  <pic:spPr>
+                    <a:xfrm>
+                      <a:off x="0" y="0"/>
+                      <a:ext cx="7020560" cy="4024630"/>
+                    </a:xfrm>
+                    <a:prstGeom prst="rect">
+                      <a:avLst/>
+                    </a:prstGeom>
+                  </pic:spPr>
+                </pic:pic>
+              </a:graphicData>
+            </a:graphic>
+          </wp:inline>
+        </w:drawing>
+      </w:r>
+    </w:p>
+    <w:p>
+      <w:pPr>
+        <w:jc w:val="center"/>
+        <w:rPr>
+          <w:rFonts w:ascii="Arial" w:hAnsi="Arial" w:cs="Arial"/>
+          <w:b/>
+          <w:bCs/>
+          <w:sz w:val="32"/>
+          <w:szCs w:val="32"/>
+        </w:rPr>
+      </w:pPr>
+      <w:r>
+        <w:rPr>
+          <w:rFonts w:ascii="Arial" w:hAnsi="Arial" w:cs="Arial"/>
+          <w:b/>
+          <w:bCs/>
+          <w:noProof/>
+          <w:sz w:val="32"/>
+          <w:szCs w:val="32"/>
+        </w:rPr>
+        <w:lastRenderedPageBreak/>
+        <w:drawing>
+          <wp:inline distT="0" distB="0" distL="0" distR="0" wp14:anchorId="665B53CB" wp14:editId="5B411958">
+            <wp:extent cx="6709381" cy="3848669"/>
+            <wp:effectExtent l="0" t="0" r="0" b="0"/>
+            <wp:docPr id="7" name="Imagem 7" descr="Uma imagem contendo Texto&#10;&#10;Descrição gerada automaticamente"/>
+            <wp:cNvGraphicFramePr>
+              <a:graphicFrameLocks xmlns:a="http://schemas.openxmlformats.org/drawingml/2006/main" noChangeAspect="1"/>
+            </wp:cNvGraphicFramePr>
+            <a:graphic xmlns:a="http://schemas.openxmlformats.org/drawingml/2006/main">
+              <a:graphicData uri="http://schemas.openxmlformats.org/drawingml/2006/picture">
+                <pic:pic xmlns:pic="http://schemas.openxmlformats.org/drawingml/2006/picture">
+                  <pic:nvPicPr>
+                    <pic:cNvPr id="7" name="Imagem 7" descr="Uma imagem contendo Texto&#10;&#10;Descrição gerada automaticamente"/>
+                    <pic:cNvPicPr/>
+                  </pic:nvPicPr>
+                  <pic:blipFill>
+                    <a:blip r:embed="rId18"/>
+                    <a:stretch>
+                      <a:fillRect/>
+                    </a:stretch>
+                  </pic:blipFill>
+                  <pic:spPr>
+                    <a:xfrm>
+                      <a:off x="0" y="0"/>
+                      <a:ext cx="6738420" cy="3865326"/>
+                    </a:xfrm>
+                    <a:prstGeom prst="rect">
+                      <a:avLst/>
+                    </a:prstGeom>
+                  </pic:spPr>
+                </pic:pic>
+              </a:graphicData>
+            </a:graphic>
+          </wp:inline>
+        </w:drawing>
+      </w:r>
+    </w:p>
+    <w:p>
+      <w:pPr>
+        <w:jc w:val="center"/>
+        <w:rPr>
+          <w:rFonts w:ascii="Arial" w:hAnsi="Arial" w:cs="Arial"/>
+          <w:b/>
+          <w:bCs/>
+          <w:sz w:val="32"/>
+          <w:szCs w:val="32"/>
+        </w:rPr>
+      </w:pPr>
+    </w:p>
+    <w:p>
+      <w:pPr>
+        <w:jc w:val="center"/>
+        <w:rPr>
+          <w:rFonts w:ascii="Arial" w:hAnsi="Arial" w:cs="Arial"/>
+          <w:b/>
+          <w:bCs/>
+          <w:sz w:val="32"/>
+          <w:szCs w:val="32"/>
+        </w:rPr>
+      </w:pPr>
+      <w:r>
+        <w:rPr>
+          <w:rFonts w:ascii="Arial" w:hAnsi="Arial" w:cs="Arial"/>
+          <w:b/>
+          <w:bCs/>
+          <w:sz w:val="32"/>
+          <w:szCs w:val="32"/>
+        </w:rPr>
+        <w:t>Código CSS de Mobile</w:t>
+      </w:r>
+    </w:p>
+    <w:p>
+      <w:pPr>
+        <w:rPr>
+          <w:rFonts w:ascii="Arial" w:hAnsi="Arial" w:cs="Arial"/>
+          <w:b/>
+          <w:bCs/>
+          <w:sz w:val="32"/>
+          <w:szCs w:val="32"/>
+        </w:rPr>
+      </w:pPr>
+      <w:r>
+        <w:rPr>
+          <w:rFonts w:ascii="Arial" w:hAnsi="Arial" w:cs="Arial"/>
+          <w:b/>
+          <w:bCs/>
+          <w:noProof/>
+          <w:sz w:val="32"/>
+          <w:szCs w:val="32"/>
+        </w:rPr>
+        <w:drawing>
+          <wp:anchor distT="0" distB="0" distL="114300" distR="114300" simplePos="0" relativeHeight="251669504" behindDoc="0" locked="0" layoutInCell="1" allowOverlap="1" wp14:anchorId="34BAB024" wp14:editId="79041F54">
+            <wp:simplePos x="0" y="0"/>
+            <wp:positionH relativeFrom="margin">
+              <wp:align>right</wp:align>
+            </wp:positionH>
+            <wp:positionV relativeFrom="paragraph">
+              <wp:posOffset>16804</wp:posOffset>
+            </wp:positionV>
+            <wp:extent cx="3480179" cy="4868544"/>
+            <wp:effectExtent l="0" t="0" r="6350" b="8890"/>
+            <wp:wrapSquare wrapText="bothSides"/>
+            <wp:docPr id="28" name="Imagem 28" descr="Texto&#10;&#10;Descrição gerada automaticamente"/>
+            <wp:cNvGraphicFramePr>
+              <a:graphicFrameLocks xmlns:a="http://schemas.openxmlformats.org/drawingml/2006/main" noChangeAspect="1"/>
+            </wp:cNvGraphicFramePr>
+            <a:graphic xmlns:a="http://schemas.openxmlformats.org/drawingml/2006/main">
+              <a:graphicData uri="http://schemas.openxmlformats.org/drawingml/2006/picture">
+                <pic:pic xmlns:pic="http://schemas.openxmlformats.org/drawingml/2006/picture">
+                  <pic:nvPicPr>
+                    <pic:cNvPr id="28" name="Imagem 28" descr="Texto&#10;&#10;Descrição gerada automaticamente"/>
+                    <pic:cNvPicPr/>
+                  </pic:nvPicPr>
+                  <pic:blipFill rotWithShape="1">
+                    <a:blip r:embed="rId19">
+                      <a:extLst>
+                        <a:ext uri="{28A0092B-C50C-407E-A947-70E740481C1C}">
+                          <a14:useLocalDpi xmlns:a14="http://schemas.microsoft.com/office/drawing/2010/main" val="0"/>
+                        </a:ext>
+                      </a:extLst>
+                    </a:blip>
+                    <a:srcRect r="60710"/>
+                    <a:stretch/>
+                  </pic:blipFill>
+                  <pic:spPr bwMode="auto">
+                    <a:xfrm>
+                      <a:off x="0" y="0"/>
+                      <a:ext cx="3480179" cy="4868544"/>
+                    </a:xfrm>
+                    <a:prstGeom prst="rect">
+                      <a:avLst/>
+                    </a:prstGeom>
+                    <a:ln>
+                      <a:noFill/>
+                    </a:ln>
+                    <a:extLst>
+                      <a:ext uri="{53640926-AAD7-44D8-BBD7-CCE9431645EC}">
+                        <a14:shadowObscured xmlns:a14="http://schemas.microsoft.com/office/drawing/2010/main"/>
+                      </a:ext>
+                    </a:extLst>
+                  </pic:spPr>
+                </pic:pic>
+              </a:graphicData>
+            </a:graphic>
+            <wp14:sizeRelH relativeFrom="page">
+              <wp14:pctWidth>0</wp14:pctWidth>
+            </wp14:sizeRelH>
+            <wp14:sizeRelV relativeFrom="page">
+              <wp14:pctHeight>0</wp14:pctHeight>
+            </wp14:sizeRelV>
+          </wp:anchor>
+        </w:drawing>
+      </w:r>
+      <w:r>
+        <w:rPr>
+          <w:rFonts w:ascii="Arial" w:hAnsi="Arial" w:cs="Arial"/>
+          <w:b/>
+          <w:bCs/>
+          <w:noProof/>
+          <w:sz w:val="32"/>
+          <w:szCs w:val="32"/>
+        </w:rPr>
+        <w:drawing>
+          <wp:inline distT="0" distB="0" distL="0" distR="0" wp14:anchorId="2E32D9F2" wp14:editId="6FDFD946">
+            <wp:extent cx="3330054" cy="4404273"/>
+            <wp:effectExtent l="0" t="0" r="3810" b="0"/>
+            <wp:docPr id="27" name="Imagem 27" descr="Texto&#10;&#10;Descrição gerada automaticamente"/>
+            <wp:cNvGraphicFramePr>
+              <a:graphicFrameLocks xmlns:a="http://schemas.openxmlformats.org/drawingml/2006/main" noChangeAspect="1"/>
+            </wp:cNvGraphicFramePr>
+            <a:graphic xmlns:a="http://schemas.openxmlformats.org/drawingml/2006/main">
+              <a:graphicData uri="http://schemas.openxmlformats.org/drawingml/2006/picture">
+                <pic:pic xmlns:pic="http://schemas.openxmlformats.org/drawingml/2006/picture">
+                  <pic:nvPicPr>
+                    <pic:cNvPr id="27" name="Imagem 27" descr="Texto&#10;&#10;Descrição gerada automaticamente"/>
+                    <pic:cNvPicPr/>
+                  </pic:nvPicPr>
+                  <pic:blipFill rotWithShape="1">
+                    <a:blip r:embed="rId20"/>
+                    <a:srcRect r="57377"/>
+                    <a:stretch/>
+                  </pic:blipFill>
+                  <pic:spPr bwMode="auto">
+                    <a:xfrm>
+                      <a:off x="0" y="0"/>
+                      <a:ext cx="3338135" cy="4414960"/>
+                    </a:xfrm>
+                    <a:prstGeom prst="rect">
+                      <a:avLst/>
+                    </a:prstGeom>
+                    <a:ln>
+                      <a:noFill/>
+                    </a:ln>
+                    <a:extLst>
+                      <a:ext uri="{53640926-AAD7-44D8-BBD7-CCE9431645EC}">
+                        <a14:shadowObscured xmlns:a14="http://schemas.microsoft.com/office/drawing/2010/main"/>
+                      </a:ext>
+                    </a:extLst>
+                  </pic:spPr>
+                </pic:pic>
+              </a:graphicData>
+            </a:graphic>
+          </wp:inline>
+        </w:drawing>
+      </w:r>
+    </w:p>
+    <w:p>
+      <w:pPr>
+        <w:jc w:val="right"/>
+        <w:rPr>
+          <w:rFonts w:ascii="Arial" w:hAnsi="Arial" w:cs="Arial"/>
+          <w:b/>
+          <w:bCs/>
+          <w:sz w:val="32"/>
+          <w:szCs w:val="32"/>
+        </w:rPr>
+      </w:pPr>
+    </w:p>
+    <w:p>
+      <w:pPr>
+        <w:jc w:val="center"/>
+        <w:rPr>
+          <w:rFonts w:ascii="Arial" w:hAnsi="Arial" w:cs="Arial"/>
+          <w:b/>
+          <w:bCs/>
+          <w:sz w:val="32"/>
+          <w:szCs w:val="32"/>
+        </w:rPr>
+      </w:pPr>
+    </w:p>
+    <w:p>
+      <w:pPr>
+        <w:rPr>
+          <w:rFonts w:ascii="Arial" w:hAnsi="Arial" w:cs="Arial"/>
+          <w:b/>
+          <w:bCs/>
+          <w:sz w:val="32"/>
+          <w:szCs w:val="32"/>
+        </w:rPr>
+      </w:pPr>
+    </w:p>
+    <w:p>
+      <w:pPr>
+        <w:jc w:val="center"/>
+        <w:rPr>
+          <w:rFonts w:ascii="Arial" w:hAnsi="Arial" w:cs="Arial"/>
+          <w:b/>
+          <w:bCs/>
+          <w:sz w:val="32"/>
+          <w:szCs w:val="32"/>
+        </w:rPr>
+      </w:pPr>
+      <w:r>
+        <w:rPr>
+          <w:rFonts w:ascii="Arial" w:hAnsi="Arial" w:cs="Arial"/>
+          <w:b/>
+          <w:bCs/>
+          <w:sz w:val="32"/>
+          <w:szCs w:val="32"/>
+        </w:rPr>
+        <w:lastRenderedPageBreak/>
+        <w:t>Código HTML de TECNOLOGIA</w:t>
+      </w:r>
+    </w:p>
+    <w:p>
+      <w:pPr>
+        <w:jc w:val="center"/>
+        <w:rPr>
+          <w:rFonts w:ascii="Arial" w:hAnsi="Arial" w:cs="Arial"/>
+          <w:b/>
+          <w:bCs/>
+          <w:sz w:val="32"/>
+          <w:szCs w:val="32"/>
+        </w:rPr>
+      </w:pPr>
+      <w:r>
+        <w:rPr>
+          <w:rFonts w:ascii="Arial" w:hAnsi="Arial" w:cs="Arial"/>
+          <w:b/>
+          <w:bCs/>
+          <w:sz w:val="32"/>
+          <w:szCs w:val="32"/>
+        </w:rPr>
+        <w:drawing>
+          <wp:inline distT="0" distB="0" distL="0" distR="0" wp14:anchorId="58F3DBB1" wp14:editId="4AF18019">
+            <wp:extent cx="7020560" cy="3479165"/>
+            <wp:effectExtent l="0" t="0" r="8890" b="6985"/>
+            <wp:docPr id="11" name="Imagem 11" descr="Uma imagem contendo Interface gráfica do usuário&#10;&#10;Descrição gerada automaticamente"/>
+            <wp:cNvGraphicFramePr>
+              <a:graphicFrameLocks xmlns:a="http://schemas.openxmlformats.org/drawingml/2006/main" noChangeAspect="1"/>
+            </wp:cNvGraphicFramePr>
+            <a:graphic xmlns:a="http://schemas.openxmlformats.org/drawingml/2006/main">
+              <a:graphicData uri="http://schemas.openxmlformats.org/drawingml/2006/picture">
+                <pic:pic xmlns:pic="http://schemas.openxmlformats.org/drawingml/2006/picture">
+                  <pic:nvPicPr>
+                    <pic:cNvPr id="11" name="Imagem 11" descr="Uma imagem contendo Interface gráfica do usuário&#10;&#10;Descrição gerada automaticamente"/>
+                    <pic:cNvPicPr/>
+                  </pic:nvPicPr>
+                  <pic:blipFill>
+                    <a:blip r:embed="rId21"/>
+                    <a:stretch>
+                      <a:fillRect/>
+                    </a:stretch>
+                  </pic:blipFill>
+                  <pic:spPr>
+                    <a:xfrm>
+                      <a:off x="0" y="0"/>
+                      <a:ext cx="7020560" cy="3479165"/>
+                    </a:xfrm>
+                    <a:prstGeom prst="rect">
+                      <a:avLst/>
+                    </a:prstGeom>
+                  </pic:spPr>
+                </pic:pic>
+              </a:graphicData>
+            </a:graphic>
+          </wp:inline>
+        </w:drawing>
+      </w:r>
+    </w:p>
+    <w:p>
+      <w:pPr>
+        <w:jc w:val="center"/>
+        <w:rPr>
+          <w:rFonts w:ascii="Arial" w:hAnsi="Arial" w:cs="Arial"/>
+          <w:b/>
+          <w:bCs/>
+          <w:sz w:val="32"/>
+          <w:szCs w:val="32"/>
+        </w:rPr>
+      </w:pPr>
+      <w:r>
+        <w:rPr>
+          <w:rFonts w:ascii="Arial" w:hAnsi="Arial" w:cs="Arial"/>
+          <w:b/>
+          <w:bCs/>
+          <w:noProof/>
+          <w:sz w:val="32"/>
+          <w:szCs w:val="32"/>
+        </w:rPr>
+        <w:drawing>
+          <wp:inline distT="0" distB="0" distL="0" distR="0" wp14:anchorId="132AB443" wp14:editId="664EA7D0">
+            <wp:extent cx="7020560" cy="3776980"/>
+            <wp:effectExtent l="0" t="0" r="8890" b="0"/>
+            <wp:docPr id="38" name="Imagem 38" descr="Uma imagem contendo Linha do tempo&#10;&#10;Descrição gerada automaticamente"/>
+            <wp:cNvGraphicFramePr>
+              <a:graphicFrameLocks xmlns:a="http://schemas.openxmlformats.org/drawingml/2006/main" noChangeAspect="1"/>
+            </wp:cNvGraphicFramePr>
+            <a:graphic xmlns:a="http://schemas.openxmlformats.org/drawingml/2006/main">
+              <a:graphicData uri="http://schemas.openxmlformats.org/drawingml/2006/picture">
+                <pic:pic xmlns:pic="http://schemas.openxmlformats.org/drawingml/2006/picture">
+                  <pic:nvPicPr>
+                    <pic:cNvPr id="38" name="Imagem 38" descr="Uma imagem contendo Linha do tempo&#10;&#10;Descrição gerada automaticamente"/>
+                    <pic:cNvPicPr/>
+                  </pic:nvPicPr>
+                  <pic:blipFill>
+                    <a:blip r:embed="rId22"/>
+                    <a:stretch>
+                      <a:fillRect/>
+                    </a:stretch>
+                  </pic:blipFill>
+                  <pic:spPr>
+                    <a:xfrm>
+                      <a:off x="0" y="0"/>
+                      <a:ext cx="7020560" cy="3776980"/>
+                    </a:xfrm>
+                    <a:prstGeom prst="rect">
+                      <a:avLst/>
+                    </a:prstGeom>
+                  </pic:spPr>
+                </pic:pic>
+              </a:graphicData>
+            </a:graphic>
+          </wp:inline>
+        </w:drawing>
+      </w:r>
+    </w:p>
+    <w:p>
+      <w:pPr>
+        <w:jc w:val="center"/>
+        <w:rPr>
+          <w:rFonts w:ascii="Arial" w:hAnsi="Arial" w:cs="Arial"/>
+          <w:b/>
+          <w:bCs/>
+          <w:sz w:val="32"/>
+          <w:szCs w:val="32"/>
+        </w:rPr>
+      </w:pPr>
+      <w:r>
+        <w:rPr>
+          <w:rFonts w:ascii="Arial" w:hAnsi="Arial" w:cs="Arial"/>
+          <w:b/>
+          <w:bCs/>
+          <w:noProof/>
+          <w:sz w:val="32"/>
+          <w:szCs w:val="32"/>
+        </w:rPr>
+        <w:lastRenderedPageBreak/>
+        <w:drawing>
+          <wp:inline distT="0" distB="0" distL="0" distR="0" wp14:anchorId="69AAB462" wp14:editId="725D16A8">
+            <wp:extent cx="7020560" cy="3666490"/>
+            <wp:effectExtent l="0" t="0" r="8890" b="0"/>
+            <wp:docPr id="39" name="Imagem 39" descr="Texto&#10;&#10;Descrição gerada automaticamente com confiança média"/>
+            <wp:cNvGraphicFramePr>
+              <a:graphicFrameLocks xmlns:a="http://schemas.openxmlformats.org/drawingml/2006/main" noChangeAspect="1"/>
+            </wp:cNvGraphicFramePr>
+            <a:graphic xmlns:a="http://schemas.openxmlformats.org/drawingml/2006/main">
+              <a:graphicData uri="http://schemas.openxmlformats.org/drawingml/2006/picture">
+                <pic:pic xmlns:pic="http://schemas.openxmlformats.org/drawingml/2006/picture">
+                  <pic:nvPicPr>
+                    <pic:cNvPr id="39" name="Imagem 39" descr="Texto&#10;&#10;Descrição gerada automaticamente com confiança média"/>
+                    <pic:cNvPicPr/>
+                  </pic:nvPicPr>
+                  <pic:blipFill>
+                    <a:blip r:embed="rId23"/>
+                    <a:stretch>
+                      <a:fillRect/>
+                    </a:stretch>
+                  </pic:blipFill>
+                  <pic:spPr>
+                    <a:xfrm>
+                      <a:off x="0" y="0"/>
+                      <a:ext cx="7020560" cy="3666490"/>
+                    </a:xfrm>
+                    <a:prstGeom prst="rect">
+                      <a:avLst/>
+                    </a:prstGeom>
+                  </pic:spPr>
+                </pic:pic>
+              </a:graphicData>
+            </a:graphic>
+          </wp:inline>
+        </w:drawing>
+      </w:r>
+    </w:p>
+    <w:p>
+      <w:pPr>
+        <w:jc w:val="center"/>
+        <w:rPr>
+          <w:rFonts w:ascii="Arial" w:hAnsi="Arial" w:cs="Arial"/>
+          <w:b/>
+          <w:bCs/>
+          <w:sz w:val="32"/>
+          <w:szCs w:val="32"/>
+        </w:rPr>
+      </w:pPr>
+      <w:r>
+        <w:rPr>
+          <w:rFonts w:ascii="Arial" w:hAnsi="Arial" w:cs="Arial"/>
+          <w:b/>
+          <w:bCs/>
+          <w:noProof/>
+          <w:sz w:val="32"/>
+          <w:szCs w:val="32"/>
+        </w:rPr>
+        <w:drawing>
+          <wp:anchor distT="0" distB="0" distL="114300" distR="114300" simplePos="0" relativeHeight="251671552" behindDoc="0" locked="0" layoutInCell="1" allowOverlap="1" wp14:anchorId="311DFBB9" wp14:editId="664EB18F">
+            <wp:simplePos x="0" y="0"/>
+            <wp:positionH relativeFrom="column">
+              <wp:posOffset>3550655</wp:posOffset>
+            </wp:positionH>
+            <wp:positionV relativeFrom="paragraph">
+              <wp:posOffset>357145</wp:posOffset>
+            </wp:positionV>
+            <wp:extent cx="3309511" cy="4872250"/>
+            <wp:effectExtent l="0" t="0" r="5715" b="5080"/>
+            <wp:wrapSquare wrapText="bothSides"/>
+            <wp:docPr id="30" name="Imagem 30" descr="Texto&#10;&#10;Descrição gerada automaticamente"/>
+            <wp:cNvGraphicFramePr>
+              <a:graphicFrameLocks xmlns:a="http://schemas.openxmlformats.org/drawingml/2006/main" noChangeAspect="1"/>
+            </wp:cNvGraphicFramePr>
+            <a:graphic xmlns:a="http://schemas.openxmlformats.org/drawingml/2006/main">
+              <a:graphicData uri="http://schemas.openxmlformats.org/drawingml/2006/picture">
+                <pic:pic xmlns:pic="http://schemas.openxmlformats.org/drawingml/2006/picture">
+                  <pic:nvPicPr>
+                    <pic:cNvPr id="30" name="Imagem 30" descr="Texto&#10;&#10;Descrição gerada automaticamente"/>
+                    <pic:cNvPicPr/>
+                  </pic:nvPicPr>
+                  <pic:blipFill rotWithShape="1">
+                    <a:blip r:embed="rId24">
+                      <a:extLst>
+                        <a:ext uri="{28A0092B-C50C-407E-A947-70E740481C1C}">
+                          <a14:useLocalDpi xmlns:a14="http://schemas.microsoft.com/office/drawing/2010/main" val="0"/>
+                        </a:ext>
+                      </a:extLst>
+                    </a:blip>
+                    <a:srcRect r="49541"/>
+                    <a:stretch/>
+                  </pic:blipFill>
+                  <pic:spPr bwMode="auto">
+                    <a:xfrm>
+                      <a:off x="0" y="0"/>
+                      <a:ext cx="3309511" cy="4872250"/>
+                    </a:xfrm>
+                    <a:prstGeom prst="rect">
+                      <a:avLst/>
+                    </a:prstGeom>
+                    <a:ln>
+                      <a:noFill/>
+                    </a:ln>
+                    <a:extLst>
+                      <a:ext uri="{53640926-AAD7-44D8-BBD7-CCE9431645EC}">
+                        <a14:shadowObscured xmlns:a14="http://schemas.microsoft.com/office/drawing/2010/main"/>
+                      </a:ext>
+                    </a:extLst>
+                  </pic:spPr>
+                </pic:pic>
+              </a:graphicData>
+            </a:graphic>
+            <wp14:sizeRelH relativeFrom="page">
+              <wp14:pctWidth>0</wp14:pctWidth>
+            </wp14:sizeRelH>
+            <wp14:sizeRelV relativeFrom="page">
+              <wp14:pctHeight>0</wp14:pctHeight>
+            </wp14:sizeRelV>
+          </wp:anchor>
+        </w:drawing>
+      </w:r>
+      <w:r>
+        <w:rPr>
+          <w:rFonts w:ascii="Arial" w:hAnsi="Arial" w:cs="Arial"/>
+          <w:b/>
+          <w:bCs/>
+          <w:sz w:val="32"/>
+          <w:szCs w:val="32"/>
+        </w:rPr>
+        <w:t>Código CSS de Tecnologia</w:t>
+      </w:r>
+    </w:p>
+    <w:p>
+      <w:pPr>
+        <w:rPr>
+          <w:rFonts w:ascii="Arial" w:hAnsi="Arial" w:cs="Arial"/>
+          <w:b/>
+          <w:bCs/>
+          <w:sz w:val="32"/>
+          <w:szCs w:val="32"/>
+        </w:rPr>
+      </w:pPr>
+      <w:r>
+        <w:rPr>
+          <w:rFonts w:ascii="Arial" w:hAnsi="Arial" w:cs="Arial"/>
+          <w:b/>
+          <w:bCs/>
+          <w:noProof/>
+          <w:sz w:val="32"/>
+          <w:szCs w:val="32"/>
+        </w:rPr>
+        <w:drawing>
+          <wp:inline distT="0" distB="0" distL="0" distR="0" wp14:anchorId="73FEB47B" wp14:editId="0D5EC45A">
+            <wp:extent cx="3292774" cy="4326340"/>
+            <wp:effectExtent l="0" t="0" r="3175" b="0"/>
+            <wp:docPr id="29" name="Imagem 29" descr="Texto&#10;&#10;Descrição gerada automaticamente"/>
+            <wp:cNvGraphicFramePr>
+              <a:graphicFrameLocks xmlns:a="http://schemas.openxmlformats.org/drawingml/2006/main" noChangeAspect="1"/>
+            </wp:cNvGraphicFramePr>
+            <a:graphic xmlns:a="http://schemas.openxmlformats.org/drawingml/2006/main">
+              <a:graphicData uri="http://schemas.openxmlformats.org/drawingml/2006/picture">
+                <pic:pic xmlns:pic="http://schemas.openxmlformats.org/drawingml/2006/picture">
+                  <pic:nvPicPr>
+                    <pic:cNvPr id="29" name="Imagem 29" descr="Texto&#10;&#10;Descrição gerada automaticamente"/>
+                    <pic:cNvPicPr/>
+                  </pic:nvPicPr>
+                  <pic:blipFill rotWithShape="1">
+                    <a:blip r:embed="rId25"/>
+                    <a:srcRect r="58260"/>
+                    <a:stretch/>
+                  </pic:blipFill>
+                  <pic:spPr bwMode="auto">
+                    <a:xfrm>
+                      <a:off x="0" y="0"/>
+                      <a:ext cx="3311199" cy="4350548"/>
+                    </a:xfrm>
+                    <a:prstGeom prst="rect">
+                      <a:avLst/>
+                    </a:prstGeom>
+                    <a:ln>
+                      <a:noFill/>
+                    </a:ln>
+                    <a:extLst>
+                      <a:ext uri="{53640926-AAD7-44D8-BBD7-CCE9431645EC}">
+                        <a14:shadowObscured xmlns:a14="http://schemas.microsoft.com/office/drawing/2010/main"/>
+                      </a:ext>
+                    </a:extLst>
+                  </pic:spPr>
+                </pic:pic>
+              </a:graphicData>
+            </a:graphic>
+          </wp:inline>
+        </w:drawing>
+      </w:r>
+    </w:p>
+    <w:p>
+      <w:pPr>
+        <w:jc w:val="right"/>
+        <w:rPr>
+          <w:rFonts w:ascii="Arial" w:hAnsi="Arial" w:cs="Arial"/>
+          <w:b/>
+          <w:bCs/>
+          <w:sz w:val="32"/>
+          <w:szCs w:val="32"/>
+        </w:rPr>
+      </w:pPr>
+    </w:p>
+    <w:p>
+      <w:pPr>
+        <w:jc w:val="center"/>
+        <w:rPr>
+          <w:rFonts w:ascii="Arial" w:hAnsi="Arial" w:cs="Arial"/>
+          <w:b/>
+          <w:bCs/>
+          <w:sz w:val="32"/>
+          <w:szCs w:val="32"/>
+        </w:rPr>
+      </w:pPr>
+    </w:p>
+    <w:p>
+      <w:pPr>
+        <w:jc w:val="center"/>
+        <w:rPr>
+          <w:rFonts w:ascii="Arial" w:hAnsi="Arial" w:cs="Arial"/>
+          <w:b/>
+          <w:bCs/>
+          <w:sz w:val="32"/>
+          <w:szCs w:val="32"/>
+        </w:rPr>
+      </w:pPr>
+    </w:p>
+    <w:p>
+      <w:pPr>
+        <w:rPr>
+          <w:rFonts w:ascii="Arial" w:hAnsi="Arial" w:cs="Arial"/>
+          <w:b/>
+          <w:bCs/>
+          <w:sz w:val="32"/>
+          <w:szCs w:val="32"/>
+        </w:rPr>
+      </w:pPr>
+    </w:p>
+    <w:p>
+      <w:pPr>
+        <w:rPr>
+          <w:rFonts w:ascii="Arial" w:hAnsi="Arial" w:cs="Arial"/>
+          <w:b/>
+          <w:bCs/>
+          <w:sz w:val="32"/>
+          <w:szCs w:val="32"/>
+        </w:rPr>
+      </w:pPr>
+    </w:p>
+    <w:p>
+      <w:pPr>
+        <w:jc w:val="center"/>
+        <w:rPr>
+          <w:rFonts w:ascii="Arial" w:hAnsi="Arial" w:cs="Arial"/>
+          <w:b/>
+          <w:bCs/>
+          <w:sz w:val="32"/>
+          <w:szCs w:val="32"/>
+        </w:rPr>
+      </w:pPr>
+      <w:r>
+        <w:rPr>
+          <w:rFonts w:ascii="Arial" w:hAnsi="Arial" w:cs="Arial"/>
+          <w:b/>
+          <w:bCs/>
+          <w:sz w:val="32"/>
+          <w:szCs w:val="32"/>
+        </w:rPr>
+        <w:lastRenderedPageBreak/>
+        <w:t>Código CSS do CABECALHO</w:t>
+      </w:r>
+    </w:p>
+    <w:p>
+      <w:pPr>
+        <w:rPr>
+          <w:rFonts w:ascii="Arial" w:hAnsi="Arial" w:cs="Arial"/>
+          <w:b/>
+          <w:bCs/>
+          <w:sz w:val="32"/>
+          <w:szCs w:val="32"/>
+        </w:rPr>
+      </w:pPr>
+      <w:r>
+        <w:rPr>
+          <w:rFonts w:ascii="Arial" w:hAnsi="Arial" w:cs="Arial"/>
+          <w:b/>
+          <w:bCs/>
+          <w:noProof/>
+          <w:sz w:val="32"/>
+          <w:szCs w:val="32"/>
+        </w:rPr>
+        <w:drawing>
+          <wp:anchor distT="0" distB="0" distL="114300" distR="114300" simplePos="0" relativeHeight="251664384" behindDoc="0" locked="0" layoutInCell="1" allowOverlap="1" wp14:anchorId="7B54F843" wp14:editId="447A551D">
+            <wp:simplePos x="0" y="0"/>
+            <wp:positionH relativeFrom="column">
+              <wp:posOffset>4068966</wp:posOffset>
+            </wp:positionH>
+            <wp:positionV relativeFrom="paragraph">
+              <wp:posOffset>30480</wp:posOffset>
+            </wp:positionV>
+            <wp:extent cx="1692275" cy="2907665"/>
+            <wp:effectExtent l="0" t="0" r="3175" b="6985"/>
+            <wp:wrapSquare wrapText="bothSides"/>
+            <wp:docPr id="21" name="Imagem 21" descr="Uma imagem contendo Interface gráfica do usuário&#10;&#10;Descrição gerada automaticamente"/>
+            <wp:cNvGraphicFramePr>
+              <a:graphicFrameLocks xmlns:a="http://schemas.openxmlformats.org/drawingml/2006/main" noChangeAspect="1"/>
+            </wp:cNvGraphicFramePr>
+            <a:graphic xmlns:a="http://schemas.openxmlformats.org/drawingml/2006/main">
+              <a:graphicData uri="http://schemas.openxmlformats.org/drawingml/2006/picture">
+                <pic:pic xmlns:pic="http://schemas.openxmlformats.org/drawingml/2006/picture">
+                  <pic:nvPicPr>
+                    <pic:cNvPr id="21" name="Imagem 21" descr="Uma imagem contendo Interface gráfica do usuário&#10;&#10;Descrição gerada automaticamente"/>
+                    <pic:cNvPicPr/>
+                  </pic:nvPicPr>
+                  <pic:blipFill rotWithShape="1">
+                    <a:blip r:embed="rId26">
+                      <a:extLst>
+                        <a:ext uri="{28A0092B-C50C-407E-A947-70E740481C1C}">
+                          <a14:useLocalDpi xmlns:a14="http://schemas.microsoft.com/office/drawing/2010/main" val="0"/>
+                        </a:ext>
+                      </a:extLst>
+                    </a:blip>
+                    <a:srcRect r="78569"/>
+                    <a:stretch/>
+                  </pic:blipFill>
+                  <pic:spPr bwMode="auto">
+                    <a:xfrm>
+                      <a:off x="0" y="0"/>
+                      <a:ext cx="1692275" cy="2907665"/>
+                    </a:xfrm>
+                    <a:prstGeom prst="rect">
+                      <a:avLst/>
+                    </a:prstGeom>
+                    <a:ln>
+                      <a:noFill/>
+                    </a:ln>
+                    <a:extLst>
+                      <a:ext uri="{53640926-AAD7-44D8-BBD7-CCE9431645EC}">
+                        <a14:shadowObscured xmlns:a14="http://schemas.microsoft.com/office/drawing/2010/main"/>
+                      </a:ext>
+                    </a:extLst>
+                  </pic:spPr>
+                </pic:pic>
+              </a:graphicData>
+            </a:graphic>
+            <wp14:sizeRelH relativeFrom="page">
+              <wp14:pctWidth>0</wp14:pctWidth>
+            </wp14:sizeRelH>
+            <wp14:sizeRelV relativeFrom="page">
+              <wp14:pctHeight>0</wp14:pctHeight>
+            </wp14:sizeRelV>
+          </wp:anchor>
+        </w:drawing>
+      </w:r>
+      <w:r>
+        <w:rPr>
+          <w:rFonts w:ascii="Arial" w:hAnsi="Arial" w:cs="Arial"/>
+          <w:b/>
+          <w:bCs/>
+          <w:noProof/>
+          <w:sz w:val="32"/>
+          <w:szCs w:val="32"/>
+        </w:rPr>
+        <w:drawing>
+          <wp:inline distT="0" distB="0" distL="0" distR="0" wp14:anchorId="2D94274E" wp14:editId="6582A870">
+            <wp:extent cx="3589361" cy="2937738"/>
+            <wp:effectExtent l="0" t="0" r="0" b="0"/>
+            <wp:docPr id="20" name="Imagem 20" descr="Texto&#10;&#10;Descrição gerada automaticamente"/>
+            <wp:cNvGraphicFramePr>
+              <a:graphicFrameLocks xmlns:a="http://schemas.openxmlformats.org/drawingml/2006/main" noChangeAspect="1"/>
+            </wp:cNvGraphicFramePr>
+            <a:graphic xmlns:a="http://schemas.openxmlformats.org/drawingml/2006/main">
+              <a:graphicData uri="http://schemas.openxmlformats.org/drawingml/2006/picture">
+                <pic:pic xmlns:pic="http://schemas.openxmlformats.org/drawingml/2006/picture">
+                  <pic:nvPicPr>
+                    <pic:cNvPr id="20" name="Imagem 20" descr="Texto&#10;&#10;Descrição gerada automaticamente"/>
+                    <pic:cNvPicPr/>
+                  </pic:nvPicPr>
+                  <pic:blipFill rotWithShape="1">
+                    <a:blip r:embed="rId27"/>
+                    <a:srcRect r="43566"/>
+                    <a:stretch/>
+                  </pic:blipFill>
+                  <pic:spPr bwMode="auto">
+                    <a:xfrm>
+                      <a:off x="0" y="0"/>
+                      <a:ext cx="3596725" cy="2943765"/>
+                    </a:xfrm>
+                    <a:prstGeom prst="rect">
+                      <a:avLst/>
+                    </a:prstGeom>
+                    <a:ln>
+                      <a:noFill/>
+                    </a:ln>
+                    <a:extLst>
+                      <a:ext uri="{53640926-AAD7-44D8-BBD7-CCE9431645EC}">
+                        <a14:shadowObscured xmlns:a14="http://schemas.microsoft.com/office/drawing/2010/main"/>
+                      </a:ext>
+                    </a:extLst>
+                  </pic:spPr>
+                </pic:pic>
+              </a:graphicData>
+            </a:graphic>
+          </wp:inline>
+        </w:drawing>
+      </w:r>
+    </w:p>
+    <w:p>
+      <w:pPr>
+        <w:rPr>
+          <w:rFonts w:ascii="Arial" w:hAnsi="Arial" w:cs="Arial"/>
+          <w:b/>
+          <w:bCs/>
+          <w:sz w:val="32"/>
+          <w:szCs w:val="32"/>
+        </w:rPr>
+      </w:pPr>
+    </w:p>
+    <w:p>
+      <w:pPr>
+        <w:jc w:val="center"/>
+        <w:rPr>
+          <w:rFonts w:ascii="Arial" w:hAnsi="Arial" w:cs="Arial"/>
+          <w:b/>
+          <w:bCs/>
+          <w:sz w:val="32"/>
+          <w:szCs w:val="32"/>
+        </w:rPr>
+      </w:pPr>
+      <w:r>
+        <w:rPr>
+          <w:rFonts w:ascii="Arial" w:hAnsi="Arial" w:cs="Arial"/>
+          <w:b/>
+          <w:bCs/>
+          <w:noProof/>
+          <w:sz w:val="32"/>
+          <w:szCs w:val="32"/>
+        </w:rPr>
+        <w:drawing>
+          <wp:anchor distT="0" distB="0" distL="114300" distR="114300" simplePos="0" relativeHeight="251665408" behindDoc="0" locked="0" layoutInCell="1" allowOverlap="1" wp14:anchorId="1DEA5CE9" wp14:editId="06F1138A">
+            <wp:simplePos x="0" y="0"/>
+            <wp:positionH relativeFrom="column">
+              <wp:posOffset>4041501</wp:posOffset>
+            </wp:positionH>
+            <wp:positionV relativeFrom="paragraph">
+              <wp:posOffset>358074</wp:posOffset>
+            </wp:positionV>
+            <wp:extent cx="2593075" cy="2368550"/>
+            <wp:effectExtent l="0" t="0" r="0" b="0"/>
+            <wp:wrapSquare wrapText="bothSides"/>
+            <wp:docPr id="23" name="Imagem 23" descr="Uma imagem contendo Texto&#10;&#10;Descrição gerada automaticamente"/>
+            <wp:cNvGraphicFramePr>
+              <a:graphicFrameLocks xmlns:a="http://schemas.openxmlformats.org/drawingml/2006/main" noChangeAspect="1"/>
+            </wp:cNvGraphicFramePr>
+            <a:graphic xmlns:a="http://schemas.openxmlformats.org/drawingml/2006/main">
+              <a:graphicData uri="http://schemas.openxmlformats.org/drawingml/2006/picture">
+                <pic:pic xmlns:pic="http://schemas.openxmlformats.org/drawingml/2006/picture">
+                  <pic:nvPicPr>
+                    <pic:cNvPr id="23" name="Imagem 23" descr="Uma imagem contendo Texto&#10;&#10;Descrição gerada automaticamente"/>
+                    <pic:cNvPicPr/>
+                  </pic:nvPicPr>
+                  <pic:blipFill rotWithShape="1">
+                    <a:blip r:embed="rId28">
+                      <a:extLst>
+                        <a:ext uri="{28A0092B-C50C-407E-A947-70E740481C1C}">
+                          <a14:useLocalDpi xmlns:a14="http://schemas.microsoft.com/office/drawing/2010/main" val="0"/>
+                        </a:ext>
+                      </a:extLst>
+                    </a:blip>
+                    <a:srcRect r="82739"/>
+                    <a:stretch/>
+                  </pic:blipFill>
+                  <pic:spPr bwMode="auto">
+                    <a:xfrm>
+                      <a:off x="0" y="0"/>
+                      <a:ext cx="2593075" cy="2368550"/>
+                    </a:xfrm>
+                    <a:prstGeom prst="rect">
+                      <a:avLst/>
+                    </a:prstGeom>
+                    <a:ln>
+                      <a:noFill/>
+                    </a:ln>
+                    <a:extLst>
+                      <a:ext uri="{53640926-AAD7-44D8-BBD7-CCE9431645EC}">
+                        <a14:shadowObscured xmlns:a14="http://schemas.microsoft.com/office/drawing/2010/main"/>
+                      </a:ext>
+                    </a:extLst>
+                  </pic:spPr>
+                </pic:pic>
+              </a:graphicData>
+            </a:graphic>
+            <wp14:sizeRelH relativeFrom="page">
+              <wp14:pctWidth>0</wp14:pctWidth>
+            </wp14:sizeRelH>
+            <wp14:sizeRelV relativeFrom="page">
+              <wp14:pctHeight>0</wp14:pctHeight>
+            </wp14:sizeRelV>
+          </wp:anchor>
+        </w:drawing>
+      </w:r>
+      <w:r>
+        <w:rPr>
+          <w:rFonts w:ascii="Arial" w:hAnsi="Arial" w:cs="Arial"/>
+          <w:b/>
+          <w:bCs/>
+          <w:sz w:val="32"/>
+          <w:szCs w:val="32"/>
+        </w:rPr>
+        <w:t>Código CSS do RODAPE</w:t>
+      </w:r>
+    </w:p>
+    <w:p>
+      <w:pPr>
+        <w:rPr>
+          <w:rFonts w:ascii="Arial" w:hAnsi="Arial" w:cs="Arial"/>
+          <w:b/>
+          <w:bCs/>
+          <w:sz w:val="32"/>
+          <w:szCs w:val="32"/>
+        </w:rPr>
+      </w:pPr>
+      <w:r>
+        <w:rPr>
+          <w:rFonts w:ascii="Arial" w:hAnsi="Arial" w:cs="Arial"/>
+          <w:b/>
+          <w:bCs/>
+          <w:noProof/>
+          <w:sz w:val="32"/>
+          <w:szCs w:val="32"/>
+        </w:rPr>
+        <w:drawing>
+          <wp:inline distT="0" distB="0" distL="0" distR="0" wp14:anchorId="281A5DF6" wp14:editId="2BC8D766">
+            <wp:extent cx="3775559" cy="5813946"/>
+            <wp:effectExtent l="0" t="0" r="0" b="0"/>
+            <wp:docPr id="22" name="Imagem 22" descr="Tela de computador com fundo preto&#10;&#10;Descrição gerada automaticamente"/>
+            <wp:cNvGraphicFramePr>
+              <a:graphicFrameLocks xmlns:a="http://schemas.openxmlformats.org/drawingml/2006/main" noChangeAspect="1"/>
+            </wp:cNvGraphicFramePr>
+            <a:graphic xmlns:a="http://schemas.openxmlformats.org/drawingml/2006/main">
+              <a:graphicData uri="http://schemas.openxmlformats.org/drawingml/2006/picture">
+                <pic:pic xmlns:pic="http://schemas.openxmlformats.org/drawingml/2006/picture">
+                  <pic:nvPicPr>
+                    <pic:cNvPr id="22" name="Imagem 22" descr="Tela de computador com fundo preto&#10;&#10;Descrição gerada automaticamente"/>
+                    <pic:cNvPicPr/>
+                  </pic:nvPicPr>
+                  <pic:blipFill rotWithShape="1">
+                    <a:blip r:embed="rId29"/>
+                    <a:srcRect r="64753"/>
+                    <a:stretch/>
+                  </pic:blipFill>
+                  <pic:spPr bwMode="auto">
+                    <a:xfrm>
+                      <a:off x="0" y="0"/>
+                      <a:ext cx="3809070" cy="5865550"/>
+                    </a:xfrm>
+                    <a:prstGeom prst="rect">
+                      <a:avLst/>
+                    </a:prstGeom>
+                    <a:ln>
+                      <a:noFill/>
+                    </a:ln>
+                    <a:extLst>
+                      <a:ext uri="{53640926-AAD7-44D8-BBD7-CCE9431645EC}">
+                        <a14:shadowObscured xmlns:a14="http://schemas.microsoft.com/office/drawing/2010/main"/>
+                      </a:ext>
+                    </a:extLst>
+                  </pic:spPr>
+                </pic:pic>
+              </a:graphicData>
+            </a:graphic>
+          </wp:inline>
+        </w:drawing>
+      </w:r>
+    </w:p>
+    <w:p>
+      <w:pPr>
+        <w:rPr>
+          <w:rFonts w:ascii="Arial" w:hAnsi="Arial" w:cs="Arial"/>
+          <w:b/>
+          <w:bCs/>
+          <w:sz w:val="32"/>
+          <w:szCs w:val="32"/>
+        </w:rPr>
+      </w:pPr>
+    </w:p>
+    <w:p>
+      <w:pPr>
+        <w:jc w:val="center"/>
+        <w:rPr>
+          <w:rFonts w:ascii="Arial" w:hAnsi="Arial" w:cs="Arial"/>
+          <w:b/>
+          <w:bCs/>
+          <w:sz w:val="32"/>
+          <w:szCs w:val="32"/>
+        </w:rPr>
+      </w:pPr>
+      <w:r>
+        <w:rPr>
+          <w:rFonts w:ascii="Arial" w:hAnsi="Arial" w:cs="Arial"/>
+          <w:b/>
+          <w:bCs/>
+          <w:sz w:val="32"/>
+          <w:szCs w:val="32"/>
+        </w:rPr>
+        <w:lastRenderedPageBreak/>
+        <w:t>Código CSS do Body</w:t>
+      </w:r>
+    </w:p>
+    <w:p>
+      <w:pPr>
+        <w:jc w:val="center"/>
+        <w:rPr>
+          <w:rFonts w:ascii="Arial" w:hAnsi="Arial" w:cs="Arial"/>
+          <w:b/>
+          <w:bCs/>
+          <w:sz w:val="32"/>
+          <w:szCs w:val="32"/>
+        </w:rPr>
+      </w:pPr>
+      <w:r>
+        <w:rPr>
+          <w:rFonts w:ascii="Arial" w:hAnsi="Arial" w:cs="Arial"/>
+          <w:b/>
+          <w:bCs/>
+          <w:noProof/>
+          <w:sz w:val="32"/>
+          <w:szCs w:val="32"/>
+        </w:rPr>
+        <w:drawing>
+          <wp:inline distT="0" distB="0" distL="0" distR="0" wp14:anchorId="56E9E687" wp14:editId="2305AD11">
+            <wp:extent cx="5748635" cy="1594884"/>
+            <wp:effectExtent l="0" t="0" r="5080" b="5715"/>
+            <wp:docPr id="24" name="Imagem 24" descr="Tela de computador com fundo preto&#10;&#10;Descrição gerada automaticamente"/>
+            <wp:cNvGraphicFramePr>
+              <a:graphicFrameLocks xmlns:a="http://schemas.openxmlformats.org/drawingml/2006/main" noChangeAspect="1"/>
+            </wp:cNvGraphicFramePr>
+            <a:graphic xmlns:a="http://schemas.openxmlformats.org/drawingml/2006/main">
+              <a:graphicData uri="http://schemas.openxmlformats.org/drawingml/2006/picture">
+                <pic:pic xmlns:pic="http://schemas.openxmlformats.org/drawingml/2006/picture">
+                  <pic:nvPicPr>
+                    <pic:cNvPr id="24" name="Imagem 24" descr="Tela de computador com fundo preto&#10;&#10;Descrição gerada automaticamente"/>
+                    <pic:cNvPicPr/>
+                  </pic:nvPicPr>
+                  <pic:blipFill rotWithShape="1">
+                    <a:blip r:embed="rId30"/>
+                    <a:srcRect r="38782"/>
+                    <a:stretch/>
+                  </pic:blipFill>
+                  <pic:spPr bwMode="auto">
+                    <a:xfrm>
+                      <a:off x="0" y="0"/>
+                      <a:ext cx="5782604" cy="1604308"/>
+                    </a:xfrm>
+                    <a:prstGeom prst="rect">
+                      <a:avLst/>
+                    </a:prstGeom>
+                    <a:ln>
+                      <a:noFill/>
+                    </a:ln>
+                    <a:extLst>
+                      <a:ext uri="{53640926-AAD7-44D8-BBD7-CCE9431645EC}">
+                        <a14:shadowObscured xmlns:a14="http://schemas.microsoft.com/office/drawing/2010/main"/>
+                      </a:ext>
+                    </a:extLst>
+                  </pic:spPr>
+                </pic:pic>
+              </a:graphicData>
+            </a:graphic>
+          </wp:inline>
+        </w:drawing>
+      </w:r>
+    </w:p>
+    <w:p>
+      <w:pPr>
+        <w:jc w:val="center"/>
+        <w:rPr>
+          <w:rFonts w:ascii="Arial" w:hAnsi="Arial" w:cs="Arial"/>
+          <w:b/>
+          <w:bCs/>
+          <w:sz w:val="32"/>
+          <w:szCs w:val="32"/>
+        </w:rPr>
+      </w:pPr>
+    </w:p>
+    <w:p>
+      <w:pPr>
+        <w:jc w:val="center"/>
+        <w:rPr>
+          <w:rFonts w:ascii="Arial" w:hAnsi="Arial" w:cs="Arial"/>
+          <w:b/>
+          <w:bCs/>
+          <w:sz w:val="32"/>
+          <w:szCs w:val="32"/>
+        </w:rPr>
+      </w:pPr>
+    </w:p>
+    <w:p>
+      <w:pPr>
+        <w:jc w:val="center"/>
+        <w:rPr>
+          <w:rFonts w:ascii="Arial" w:hAnsi="Arial" w:cs="Arial"/>
+          <w:b/>
+          <w:bCs/>
+          <w:sz w:val="32"/>
+          <w:szCs w:val="32"/>
+        </w:rPr>
+      </w:pPr>
+    </w:p>
+    <w:p>
+      <w:pPr>
+        <w:jc w:val="center"/>
+        <w:rPr>
+          <w:rFonts w:ascii="Arial" w:hAnsi="Arial" w:cs="Arial"/>
+          <w:b/>
+          <w:bCs/>
+          <w:sz w:val="32"/>
+          <w:szCs w:val="32"/>
+        </w:rPr>
+      </w:pPr>
+    </w:p>
+    <w:p>
+      <w:pPr>
+        <w:jc w:val="center"/>
+        <w:rPr>
+          <w:rFonts w:ascii="Arial" w:hAnsi="Arial" w:cs="Arial"/>
+          <w:b/>
+          <w:bCs/>
+          <w:sz w:val="32"/>
+          <w:szCs w:val="32"/>
+        </w:rPr>
+      </w:pPr>
+    </w:p>
     <w:sectPr>
       <w:pgSz w:w="11906" w:h="16838"/>
-      <w:pgMar w:top="426" w:right="1440" w:bottom="142" w:left="1440" w:header="708" w:footer="708" w:gutter="0"/>
+      <w:pgMar w:top="426" w:right="424" w:bottom="142" w:left="426" w:header="708" w:footer="708" w:gutter="0"/>
       <w:cols w:space="708"/>
       <w:docGrid w:linePitch="360"/>
     </w:sectPr>

</xml_diff>